<commit_message>
Projektstrukut update, Daten zur KFZ_Bestand nach Kraftstoffart ergänzt
</commit_message>
<xml_diff>
--- a/Projektstrukutr_Frank_09062025.docx
+++ b/Projektstrukutr_Frank_09062025.docx
@@ -173,15 +173,7 @@
           <w:b/>
           <w:bCs/>
         </w:rPr>
-        <w:t xml:space="preserve">I. Einleitung und </w:t>
-      </w:r>
-      <w:proofErr w:type="gramStart"/>
-      <w:r>
-        <w:rPr>
-          <w:b/>
-          <w:bCs/>
-        </w:rPr>
-        <w:t>Fragestellung</w:t>
+        <w:t>I. Einleitung und Fragestellung</w:t>
       </w:r>
       <w:r>
         <w:rPr>
@@ -193,7 +185,6 @@
       <w:r>
         <w:t>Thomas</w:t>
       </w:r>
-      <w:proofErr w:type="gramEnd"/>
     </w:p>
     <w:p>
       <w:r>
@@ -517,386 +508,319 @@
     </w:p>
     <w:p>
       <w:r>
-        <w:t xml:space="preserve">Zum Vergleich: 2023 wurden 273 TWh Strom aus erneuerbaren Energien </w:t>
-      </w:r>
-      <w:proofErr w:type="gramStart"/>
-      <w:r>
-        <w:t>erzeugt</w:t>
-      </w:r>
-      <w:r>
-        <w:t xml:space="preserve"> .</w:t>
-      </w:r>
-      <w:proofErr w:type="gramEnd"/>
+        <w:t>Zum Vergleich: 2023 wurden 273 TWh Strom aus erneuerbaren Energien erzeugt</w:t>
+      </w:r>
+      <w:r>
+        <w:t xml:space="preserve"> . </w:t>
+      </w:r>
+      <w:r>
+        <w:t>2122.</w:t>
+      </w:r>
+    </w:p>
+    <w:p/>
+    <w:p>
+      <w:r>
+        <w:rPr>
+          <w:b/>
+          <w:bCs/>
+        </w:rPr>
+        <w:t>IV. Netzkapazitäten und Notwendige Netzmodernisierungen</w:t>
+      </w:r>
+    </w:p>
+    <w:p>
+      <w:r>
+        <w:rPr>
+          <w:b/>
+          <w:bCs/>
+        </w:rPr>
+        <w:t>Ist-Zustand des Stromsystems (2024):</w:t>
+      </w:r>
+    </w:p>
+    <w:p>
+      <w:r>
+        <w:rPr>
+          <w:b/>
+          <w:bCs/>
+        </w:rPr>
+        <w:t>Erzeugungsseite:</w:t>
+      </w:r>
+      <w:r>
+        <w:t> Rein rechnerisch ist genügend Erzeugungsleistung vorhanden, um 100+ TWh zusätzlich bereitzustellen23. Kurzfristig müssten überwiegend fossile Kraftwerke einspringen, perspektivisch erneuerbare Energien23.</w:t>
+      </w:r>
+    </w:p>
+    <w:p>
+      <w:r>
+        <w:rPr>
+          <w:b/>
+          <w:bCs/>
+        </w:rPr>
+        <w:t>Netzseite:</w:t>
+      </w:r>
+      <w:r>
+        <w:t> Das Übertragungsnetz (Hoch- und Höchstspannung) ist bereits heute in der Lage, deutlich höhere Strommengen zu transportieren24.</w:t>
+      </w:r>
+    </w:p>
+    <w:p>
+      <w:r>
+        <w:rPr>
+          <w:b/>
+          <w:bCs/>
+          <w:highlight w:val="green"/>
+        </w:rPr>
+        <w:t>Herausforderung:</w:t>
+      </w:r>
+      <w:r>
+        <w:rPr>
+          <w:highlight w:val="green"/>
+        </w:rPr>
+        <w:t> Regionale und lokale Verteilnetze (Mittel- und Niederspannung) könnten durch </w:t>
+      </w:r>
+      <w:r>
+        <w:rPr>
+          <w:b/>
+          <w:bCs/>
+          <w:highlight w:val="green"/>
+        </w:rPr>
+        <w:t>gleichzeitiges Laden vieler Fahrzeuge überlastet werden</w:t>
+      </w:r>
+      <w:r>
+        <w:rPr>
+          <w:highlight w:val="green"/>
+        </w:rPr>
+        <w:t>24.... Die Gefahr liegt in der Gleichzeitigkeit, nicht in der Gesamtstrommenge2527</w:t>
+      </w:r>
+      <w:r>
+        <w:t>.</w:t>
+      </w:r>
+    </w:p>
+    <w:p>
+      <w:r>
+        <w:rPr>
+          <w:b/>
+          <w:bCs/>
+        </w:rPr>
+        <w:t>Netzmodernisierungen und Lastmanagement (2025–2030):</w:t>
+      </w:r>
+    </w:p>
+    <w:p>
+      <w:r>
+        <w:rPr>
+          <w:b/>
+          <w:bCs/>
+        </w:rPr>
+        <w:t>Gezielte Netzmodernisierungen</w:t>
+      </w:r>
+      <w:r>
+        <w:t> (Verstärkung örtlicher Trafos und Leitungen) und </w:t>
+      </w:r>
+      <w:r>
+        <w:rPr>
+          <w:b/>
+          <w:bCs/>
+        </w:rPr>
+        <w:t>smartes Lastmanagement</w:t>
+      </w:r>
+      <w:r>
+        <w:t> sind unerlässlich28.</w:t>
+      </w:r>
+    </w:p>
+    <w:p>
+      <w:r>
+        <w:rPr>
+          <w:b/>
+          <w:bCs/>
+        </w:rPr>
+        <w:t>Intelligente Ladelösungen:</w:t>
+      </w:r>
+      <w:r>
+        <w:t> Förderungen für steuerbare Wallboxen; netzdienliches Laden durch zeitliche Koordination (z.B. ISO 15118)28.</w:t>
+      </w:r>
+    </w:p>
+    <w:p>
+      <w:r>
+        <w:rPr>
+          <w:b/>
+          <w:bCs/>
+        </w:rPr>
+        <w:t>Spitzenglättung (ab 2024):</w:t>
+      </w:r>
+      <w:r>
+        <w:t> Netzbetreiber dürfen Ladeleistung temporär absenken, Nutzer erhalten günstigere Netzentgelte27.</w:t>
+      </w:r>
+    </w:p>
+    <w:p>
+      <w:r>
+        <w:rPr>
+          <w:b/>
+          <w:bCs/>
+        </w:rPr>
+        <w:t>Zeitvariable Stromtarife:</w:t>
+      </w:r>
+      <w:r>
+        <w:t> Anreize für Laden bei hoher EE-Einspeisung oder nachts27.</w:t>
+      </w:r>
+    </w:p>
+    <w:p>
+      <w:r>
+        <w:rPr>
+          <w:b/>
+          <w:bCs/>
+          <w:highlight w:val="green"/>
+        </w:rPr>
+        <w:lastRenderedPageBreak/>
+        <w:t>Vehicle-to-Grid (V2G) / Bidirektionales Laden:</w:t>
+      </w:r>
+      <w:r>
+        <w:t> E-Fahrzeuge können als Netzstabilisatoren dienen, überschüssigen Strom aufnehmen und bei Bedarf abgeben2930. Kommerziell ab 2025 verfügbar, breit eingeführt bis 20303132.</w:t>
+      </w:r>
+    </w:p>
+    <w:p>
+      <w:r>
+        <w:rPr>
+          <w:b/>
+          <w:bCs/>
+        </w:rPr>
+        <w:t>Physischer Netzausbau:</w:t>
+      </w:r>
+      <w:r>
+        <w:t> Verdickung von Kabeln, größere Transformatoren in Niederspannungsnetzen; Anbindung öffentlicher Schnellladestationen an Mittelspannungsnetze29.</w:t>
+      </w:r>
+    </w:p>
+    <w:p>
+      <w:r>
+        <w:rPr>
+          <w:b/>
+          <w:bCs/>
+        </w:rPr>
+        <w:t>Fazit Netz:</w:t>
+      </w:r>
+      <w:r>
+        <w:t> Das Stromnetz der Zukunft muss „smart und strong“ sein. Fachleute sind zuversichtlich, dass die Netzintegration von Millionen E-Fahrzeugen bis 2030 gelingt, sofern regulatorische Weichen und Investitionen rechtzeitig erfolgen3334.</w:t>
+      </w:r>
+    </w:p>
+    <w:p/>
+    <w:p>
+      <w:pPr>
+        <w:rPr>
+          <w:b/>
+          <w:bCs/>
+        </w:rPr>
+      </w:pPr>
+      <w:r>
+        <w:rPr>
+          <w:b/>
+          <w:bCs/>
+        </w:rPr>
+        <w:t>V. Flächenverfügbarkeit für erneuerbare Energien (ohne Kernenergie)</w:t>
+      </w:r>
+    </w:p>
+    <w:p>
+      <w:r>
+        <w:rPr>
+          <w:b/>
+          <w:bCs/>
+          <w:highlight w:val="green"/>
+        </w:rPr>
+        <w:t>Nur 1- 2 Punkte hieraus</w:t>
+      </w:r>
+    </w:p>
+    <w:p>
+      <w:r>
+        <w:rPr>
+          <w:b/>
+          <w:bCs/>
+        </w:rPr>
+        <w:t>Gesamtpotenzial:</w:t>
+      </w:r>
+      <w:r>
+        <w:t> Grundsätzlich ist genügend Potenzial vorhanden, erfordert aber ambitionierten Ausbau und Nutzung neuer Flächenpotenziale35.</w:t>
+      </w:r>
+    </w:p>
+    <w:p>
+      <w:r>
+        <w:rPr>
+          <w:b/>
+          <w:bCs/>
+        </w:rPr>
+        <w:t>Windenergie (Onshore und Offshore):</w:t>
+      </w:r>
+    </w:p>
+    <w:p>
+      <w:r>
+        <w:rPr>
+          <w:b/>
+          <w:bCs/>
+        </w:rPr>
+        <w:t>Höchste Flächeneffizienz:</w:t>
+      </w:r>
+      <w:r>
+        <w:t> ca. 1,43 m² pro MWh jährlich (ca. 1,4 km² pro TWh)3637.</w:t>
+      </w:r>
+    </w:p>
+    <w:p>
+      <w:r>
+        <w:rPr>
+          <w:b/>
+          <w:bCs/>
+        </w:rPr>
+        <w:t>2%-Ziel der Landesfläche für Windkraft (bis 2032):</w:t>
+      </w:r>
+      <w:r>
+        <w:t> Genügt für 300–600 TWh/Jahr38.</w:t>
+      </w:r>
+    </w:p>
+    <w:p>
+      <w:r>
+        <w:t>Ausbauziele der Bundesregierung: 115 GW Onshore-Wind bis 2030 (~200-250 TWh/Jahr) und 30 GW Offshore-Wind bis 2030 (~120 TWh/Jahr)3940.</w:t>
+      </w:r>
+    </w:p>
+    <w:p>
+      <w:r>
+        <w:rPr>
+          <w:b/>
+          <w:bCs/>
+        </w:rPr>
+        <w:t>Herausforderung:</w:t>
+      </w:r>
+      <w:r>
+        <w:t> Akzeptanz und Genehmigungsprozesse3841.</w:t>
+      </w:r>
+    </w:p>
+    <w:p>
+      <w:r>
+        <w:rPr>
+          <w:b/>
+          <w:bCs/>
+        </w:rPr>
+        <w:t>Solarenergie (Photovoltaik - PV):</w:t>
+      </w:r>
+    </w:p>
+    <w:p>
+      <w:r>
+        <w:rPr>
+          <w:b/>
+          <w:bCs/>
+        </w:rPr>
+        <w:t>Höherer Flächenbedarf:</w:t>
+      </w:r>
+      <w:r>
+        <w:t> ca. 20–22 m² pro MWh jährlich (ca. 22 km² pro TWh)</w:t>
+      </w:r>
       <w:r>
         <w:t xml:space="preserve"> </w:t>
       </w:r>
       <w:r>
-        <w:t>2122.</w:t>
-      </w:r>
-    </w:p>
-    <w:p/>
-    <w:p>
-      <w:r>
-        <w:rPr>
-          <w:b/>
-          <w:bCs/>
-        </w:rPr>
-        <w:t>IV. Netzkapazitäten und Notwendige Netzmodernisierungen</w:t>
-      </w:r>
-    </w:p>
-    <w:p>
-      <w:r>
-        <w:rPr>
-          <w:b/>
-          <w:bCs/>
-        </w:rPr>
-        <w:t>Ist-Zustand des Stromsystems (2024):</w:t>
-      </w:r>
-    </w:p>
-    <w:p>
-      <w:r>
-        <w:rPr>
-          <w:b/>
-          <w:bCs/>
-        </w:rPr>
-        <w:t>Erzeugungsseite:</w:t>
-      </w:r>
-      <w:r>
-        <w:t> Rein rechnerisch ist genügend Erzeugungsleistung vorhanden, um 100+ TWh zusätzlich bereitzustellen23. Kurzfristig müssten überwiegend fossile Kraftwerke einspringen, perspektivisch erneuerbare Energien23.</w:t>
-      </w:r>
-    </w:p>
-    <w:p>
-      <w:r>
-        <w:rPr>
-          <w:b/>
-          <w:bCs/>
-        </w:rPr>
-        <w:t>Netzseite:</w:t>
-      </w:r>
-      <w:r>
-        <w:t> Das Übertragungsnetz (Hoch- und Höchstspannung) ist bereits heute in der Lage, deutlich höhere Strommengen zu transportieren24.</w:t>
-      </w:r>
-    </w:p>
-    <w:p>
-      <w:r>
-        <w:rPr>
-          <w:b/>
-          <w:bCs/>
-          <w:highlight w:val="green"/>
-        </w:rPr>
-        <w:t>Herausforderung:</w:t>
-      </w:r>
-      <w:r>
-        <w:rPr>
-          <w:highlight w:val="green"/>
-        </w:rPr>
-        <w:t> Regionale und lokale Verteilnetze (Mittel- und Niederspannung) könnten durch </w:t>
-      </w:r>
-      <w:r>
-        <w:rPr>
-          <w:b/>
-          <w:bCs/>
-          <w:highlight w:val="green"/>
-        </w:rPr>
-        <w:t>gleichzeitiges Laden vieler Fahrzeuge überlastet werden</w:t>
-      </w:r>
-      <w:r>
-        <w:rPr>
-          <w:highlight w:val="green"/>
-        </w:rPr>
-        <w:t>24.... Die Gefahr liegt in der Gleichzeitigkeit, nicht in der Gesamtstrommenge2527</w:t>
-      </w:r>
-      <w:r>
-        <w:t>.</w:t>
-      </w:r>
-    </w:p>
-    <w:p>
-      <w:r>
-        <w:rPr>
-          <w:b/>
-          <w:bCs/>
-        </w:rPr>
-        <w:t>Netzmodernisierungen und Lastmanagement (2025–2030):</w:t>
-      </w:r>
-    </w:p>
-    <w:p>
-      <w:r>
-        <w:rPr>
-          <w:b/>
-          <w:bCs/>
-        </w:rPr>
-        <w:t>Gezielte Netzmodernisierungen</w:t>
-      </w:r>
-      <w:r>
-        <w:t> (Verstärkung örtlicher Trafos und Leitungen) und </w:t>
-      </w:r>
-      <w:r>
-        <w:rPr>
-          <w:b/>
-          <w:bCs/>
-        </w:rPr>
-        <w:t>smartes Lastmanagement</w:t>
-      </w:r>
-      <w:r>
-        <w:t> sind unerlässlich28.</w:t>
-      </w:r>
-    </w:p>
-    <w:p>
-      <w:r>
-        <w:rPr>
-          <w:b/>
-          <w:bCs/>
-        </w:rPr>
-        <w:t>Intelligente Ladelösungen:</w:t>
-      </w:r>
-      <w:r>
-        <w:t> Förderungen für steuerbare Wallboxen; netzdienliches Laden durch zeitliche Koordination (z.B. ISO 15118)28.</w:t>
-      </w:r>
-    </w:p>
-    <w:p>
-      <w:r>
-        <w:rPr>
-          <w:b/>
-          <w:bCs/>
-        </w:rPr>
-        <w:t>Spitzenglättung (ab 2024):</w:t>
-      </w:r>
-      <w:r>
-        <w:t> Netzbetreiber dürfen Ladeleistung temporär absenken, Nutzer erhalten günstigere Netzentgelte27.</w:t>
-      </w:r>
-    </w:p>
-    <w:p>
-      <w:r>
-        <w:rPr>
-          <w:b/>
-          <w:bCs/>
-        </w:rPr>
-        <w:t>Zeitvariable Stromtarife:</w:t>
-      </w:r>
-      <w:r>
-        <w:t> Anreize für Laden bei hoher EE-Einspeisung oder nachts27.</w:t>
-      </w:r>
-    </w:p>
-    <w:p>
-      <w:r>
-        <w:rPr>
-          <w:b/>
-          <w:bCs/>
-          <w:highlight w:val="green"/>
-        </w:rPr>
-        <w:lastRenderedPageBreak/>
-        <w:t>Vehicle-</w:t>
-      </w:r>
-      <w:proofErr w:type="spellStart"/>
-      <w:r>
-        <w:rPr>
-          <w:b/>
-          <w:bCs/>
-          <w:highlight w:val="green"/>
-        </w:rPr>
-        <w:t>to</w:t>
-      </w:r>
-      <w:proofErr w:type="spellEnd"/>
-      <w:r>
-        <w:rPr>
-          <w:b/>
-          <w:bCs/>
-          <w:highlight w:val="green"/>
-        </w:rPr>
-        <w:t>-</w:t>
-      </w:r>
-      <w:proofErr w:type="spellStart"/>
-      <w:r>
-        <w:rPr>
-          <w:b/>
-          <w:bCs/>
-          <w:highlight w:val="green"/>
-        </w:rPr>
-        <w:t>Grid</w:t>
-      </w:r>
-      <w:proofErr w:type="spellEnd"/>
-      <w:r>
-        <w:rPr>
-          <w:b/>
-          <w:bCs/>
-          <w:highlight w:val="green"/>
-        </w:rPr>
-        <w:t xml:space="preserve"> (V2G) / Bidirektionales Laden:</w:t>
-      </w:r>
-      <w:r>
-        <w:t> E-Fahrzeuge können als Netzstabilisatoren dienen, überschüssigen Strom aufnehmen und bei Bedarf abgeben2930. Kommerziell ab 2025 verfügbar, breit eingeführt bis 20303132.</w:t>
-      </w:r>
-    </w:p>
-    <w:p>
-      <w:r>
-        <w:rPr>
-          <w:b/>
-          <w:bCs/>
-        </w:rPr>
-        <w:t>Physischer Netzausbau:</w:t>
-      </w:r>
-      <w:r>
-        <w:t> Verdickung von Kabeln, größere Transformatoren in Niederspannungsnetzen; Anbindung öffentlicher Schnellladestationen an Mittelspannungsnetze29.</w:t>
-      </w:r>
-    </w:p>
-    <w:p>
-      <w:r>
-        <w:rPr>
-          <w:b/>
-          <w:bCs/>
-        </w:rPr>
-        <w:t>Fazit Netz:</w:t>
-      </w:r>
-      <w:r>
-        <w:t> Das Stromnetz der Zukunft muss „smart und strong“ sein. Fachleute sind zuversichtlich, dass die Netzintegration von Millionen E-Fahrzeugen bis 2030 gelingt, sofern regulatorische Weichen und Investitionen rechtzeitig erfolgen3334.</w:t>
-      </w:r>
-    </w:p>
-    <w:p/>
-    <w:p>
-      <w:pPr>
-        <w:rPr>
-          <w:b/>
-          <w:bCs/>
-        </w:rPr>
-      </w:pPr>
-      <w:r>
-        <w:rPr>
-          <w:b/>
-          <w:bCs/>
-        </w:rPr>
-        <w:t>V. Flächenverfügbarkeit für erneuerbare Energien (ohne Kernenergie)</w:t>
-      </w:r>
-    </w:p>
-    <w:p>
-      <w:r>
-        <w:rPr>
-          <w:b/>
-          <w:bCs/>
-        </w:rPr>
-        <w:t>Nur 1- 2 Punkte hieraus</w:t>
-      </w:r>
-    </w:p>
-    <w:p>
-      <w:r>
-        <w:rPr>
-          <w:b/>
-          <w:bCs/>
-        </w:rPr>
-        <w:t>Gesamtpotenzial:</w:t>
-      </w:r>
-      <w:r>
-        <w:t> Grundsätzlich ist genügend Potenzial vorhanden, erfordert aber ambitionierten Ausbau und Nutzung neuer Flächenpotenziale35.</w:t>
-      </w:r>
-    </w:p>
-    <w:p>
-      <w:r>
-        <w:rPr>
-          <w:b/>
-          <w:bCs/>
-        </w:rPr>
-        <w:t>Windenergie (</w:t>
-      </w:r>
-      <w:proofErr w:type="spellStart"/>
-      <w:r>
-        <w:rPr>
-          <w:b/>
-          <w:bCs/>
-        </w:rPr>
-        <w:t>Onshore</w:t>
-      </w:r>
-      <w:proofErr w:type="spellEnd"/>
-      <w:r>
-        <w:rPr>
-          <w:b/>
-          <w:bCs/>
-        </w:rPr>
-        <w:t xml:space="preserve"> und Offshore):</w:t>
-      </w:r>
-    </w:p>
-    <w:p>
-      <w:r>
-        <w:rPr>
-          <w:b/>
-          <w:bCs/>
-        </w:rPr>
-        <w:t>Höchste Flächeneffizienz:</w:t>
-      </w:r>
-      <w:r>
-        <w:t> ca. 1,43 m² pro MWh jährlich (ca. 1,4 km² pro TWh)3637.</w:t>
-      </w:r>
-    </w:p>
-    <w:p>
-      <w:r>
-        <w:rPr>
-          <w:b/>
-          <w:bCs/>
-        </w:rPr>
-        <w:t>2%-Ziel der Landesfläche für Windkraft (bis 2032):</w:t>
-      </w:r>
-      <w:r>
-        <w:t> Genügt für 300–600 TWh/Jahr38.</w:t>
-      </w:r>
-    </w:p>
-    <w:p>
-      <w:r>
-        <w:t xml:space="preserve">Ausbauziele der Bundesregierung: 115 GW </w:t>
-      </w:r>
-      <w:proofErr w:type="spellStart"/>
-      <w:r>
-        <w:t>Onshore</w:t>
-      </w:r>
-      <w:proofErr w:type="spellEnd"/>
-      <w:r>
-        <w:t>-Wind bis 2030 (~200-250 TWh/Jahr) und 30 GW Offshore-Wind bis 2030 (~120 TWh/Jahr)3940.</w:t>
-      </w:r>
-    </w:p>
-    <w:p>
-      <w:r>
-        <w:rPr>
-          <w:b/>
-          <w:bCs/>
-        </w:rPr>
-        <w:t>Herausforderung:</w:t>
-      </w:r>
-      <w:r>
-        <w:t> Akzeptanz und Genehmigungsprozesse3841.</w:t>
-      </w:r>
-    </w:p>
-    <w:p>
-      <w:r>
-        <w:rPr>
-          <w:b/>
-          <w:bCs/>
-        </w:rPr>
-        <w:t>Solarenergie (Photovoltaik - PV):</w:t>
-      </w:r>
-    </w:p>
-    <w:p>
-      <w:r>
-        <w:rPr>
-          <w:b/>
-          <w:bCs/>
-        </w:rPr>
-        <w:t>Höherer Flächenbedarf:</w:t>
-      </w:r>
-      <w:r>
-        <w:t> ca. 20–22 m² pro MWh jährlich (ca. 22 km² pro TWh)</w:t>
+        <w:t>3742.</w:t>
+      </w:r>
+    </w:p>
+    <w:p>
+      <w:r>
+        <w:t>100 TWh per PV würden ca. 2.200 km² PV-Module erfordern (ca. 0,6% der Landesfläche)</w:t>
       </w:r>
       <w:r>
         <w:t xml:space="preserve"> </w:t>
       </w:r>
       <w:r>
-        <w:t>3742.</w:t>
-      </w:r>
-    </w:p>
-    <w:p>
-      <w:r>
-        <w:t>100 TWh per PV würden ca. 2.200 km² PV-Module erfordern (ca. 0,6% der Landesfläche)</w:t>
-      </w:r>
-      <w:r>
-        <w:t xml:space="preserve"> </w:t>
-      </w:r>
-      <w:r>
         <w:t>42.</w:t>
       </w:r>
     </w:p>
@@ -914,15 +838,7 @@
     </w:p>
     <w:p>
       <w:r>
-        <w:t xml:space="preserve">Technisches PV-Potenzial bis 2050: ca. 415 </w:t>
-      </w:r>
-      <w:proofErr w:type="spellStart"/>
-      <w:r>
-        <w:t>GWp</w:t>
-      </w:r>
-      <w:proofErr w:type="spellEnd"/>
-      <w:r>
-        <w:t xml:space="preserve"> (ca. 400 TWh/Jahr)42.</w:t>
+        <w:t>Technisches PV-Potenzial bis 2050: ca. 415 GWp (ca. 400 TWh/Jahr)42.</w:t>
       </w:r>
     </w:p>
     <w:p>
@@ -1010,12 +926,24 @@
     </w:p>
     <w:p>
       <w:r>
-        <w:t>Ziel der Bundesregierung: 15 Millionen E-Autos bis 2030749.</w:t>
-      </w:r>
-    </w:p>
-    <w:p>
-      <w:r>
-        <w:t>Aktualisierte Studie (Juni 2024): Prognose von 16,6 Millionen E-Pkw bis 2030 und ca. 28 Millionen bis 20354950.</w:t>
+        <w:t>Ziel der Bundesregierung: 15 Millionen E-Autos bis 2030</w:t>
+      </w:r>
+      <w:r>
+        <w:t xml:space="preserve">.    </w:t>
+      </w:r>
+      <w:r>
+        <w:t>749.</w:t>
+      </w:r>
+    </w:p>
+    <w:p>
+      <w:r>
+        <w:t>Aktualisierte Studie (Juni 2024): Prognose von 16,6 Millionen E-Pkw bis 2030 und ca. 28 Millionen bis 2035</w:t>
+      </w:r>
+      <w:r>
+        <w:t xml:space="preserve">.     </w:t>
+      </w:r>
+      <w:r>
+        <w:t>4950.</w:t>
       </w:r>
     </w:p>
     <w:p>
@@ -1027,12 +955,24 @@
         <w:t>Herausforderung:</w:t>
       </w:r>
       <w:r>
-        <w:t> Ziel von 15 Millionen E-Autos bis 2030 ohne weitere Maßnahmen als schwer erreichbar angesehen50.</w:t>
-      </w:r>
-    </w:p>
-    <w:p>
-      <w:r>
-        <w:t>Einflussfaktoren: Preisentwicklung und Rolle chinesischer Hersteller5152.</w:t>
+        <w:t> Ziel von 15 Millionen E-Autos bis 2030 ohne weitere Maßnahmen als schwer erreichbar angesehen</w:t>
+      </w:r>
+      <w:r>
+        <w:t xml:space="preserve">.  </w:t>
+      </w:r>
+      <w:r>
+        <w:t>50.</w:t>
+      </w:r>
+    </w:p>
+    <w:p>
+      <w:r>
+        <w:t>Einflussfaktoren: Preisentwicklung und Rolle chinesischer Hersteller</w:t>
+      </w:r>
+      <w:r>
+        <w:t xml:space="preserve">.   </w:t>
+      </w:r>
+      <w:r>
+        <w:t>5152.</w:t>
       </w:r>
     </w:p>
     <w:p>
@@ -1046,15 +986,7 @@
     </w:p>
     <w:p>
       <w:r>
-        <w:t xml:space="preserve">Die genannten Kapazitätsziele für EE (115 GW </w:t>
-      </w:r>
-      <w:proofErr w:type="spellStart"/>
-      <w:r>
-        <w:t>Onshore</w:t>
-      </w:r>
-      <w:proofErr w:type="spellEnd"/>
-      <w:r>
-        <w:t>-Wind, 30 GW Offshore-Wind, 215 GW PV) würden in Summe 500–600 TWh/a Strom erzeugen und damit den Bedarf der Elektromobilität decken40.</w:t>
+        <w:t>Die genannten Kapazitätsziele für EE (115 GW Onshore-Wind, 30 GW Offshore-Wind, 215 GW PV) würden in Summe 500–600 TWh/a Strom erzeugen und damit den Bedarf der Elektromobilität decken40.</w:t>
       </w:r>
     </w:p>
     <w:p>
@@ -1066,7 +998,13 @@
         <w:t>Herausforderung:</w:t>
       </w:r>
       <w:r>
-        <w:t> Die installierten Kapazitäten müssen tatsächlich rechtzeitig erreicht werden (z.B. jährliche Verdreifachung der PV-Installation)53.</w:t>
+        <w:t> Die installierten Kapazitäten müssen tatsächlich rechtzeitig erreicht werden (z.B. jährliche Verdreifachung der PV-Installation)</w:t>
+      </w:r>
+      <w:r>
+        <w:t xml:space="preserve">.  </w:t>
+      </w:r>
+      <w:r>
+        <w:t>53.</w:t>
       </w:r>
     </w:p>
     <w:p>
@@ -1099,7 +1037,13 @@
         <w:t>Akzeptanz und Wirtschaftlichkeit für Verbraucher:</w:t>
       </w:r>
       <w:r>
-        <w:t> Hohe Anschaffungskosten, Auslaufen von Förderungen, unzureichende Ladeinfrastruktur mindern Akzeptanz1018.</w:t>
+        <w:t> Hohe Anschaffungskosten, Auslaufen von Förderungen, unzureichende Ladeinfrastruktur mindern Akzeptanz</w:t>
+      </w:r>
+      <w:r>
+        <w:t xml:space="preserve">.  </w:t>
+      </w:r>
+      <w:r>
+        <w:t>1018.</w:t>
       </w:r>
     </w:p>
     <w:p>
@@ -1156,15 +1100,7 @@
         <w:t>Potenziale:</w:t>
       </w:r>
       <w:r>
-        <w:t> Batterierecycling (Ziel: 70% für Lithium-Ionen-Batterien bis 2031) und Second-Life-Anwendungen (zweite Nutzung als stationäre Speicher) verbessern Ökobilanz und reduzieren Rohstoffabhängigkeit6465. Bidirektionales Laden (V2G/V2H) als "Game-</w:t>
-      </w:r>
-      <w:proofErr w:type="spellStart"/>
-      <w:r>
-        <w:t>Changer</w:t>
-      </w:r>
-      <w:proofErr w:type="spellEnd"/>
-      <w:r>
-        <w:t>" für Netzstabilität und Integration erneuerbarer Energien6667.</w:t>
+        <w:t> Batterierecycling (Ziel: 70% für Lithium-Ionen-Batterien bis 2031) und Second-Life-Anwendungen (zweite Nutzung als stationäre Speicher) verbessern Ökobilanz und reduzieren Rohstoffabhängigkeit6465. Bidirektionales Laden (V2G/V2H) als "Game-Changer" für Netzstabilität und Integration erneuerbarer Energien6667.</w:t>
       </w:r>
     </w:p>
     <w:p>
@@ -1237,34 +1173,17 @@
         <w:t>Ein intelligentes, robustes Stromnetz</w:t>
       </w:r>
       <w:r>
-        <w:t xml:space="preserve">, das Lastspitzen managt und lokal verstärkt wird (Smart </w:t>
-      </w:r>
-      <w:proofErr w:type="spellStart"/>
-      <w:r>
-        <w:t>Grid</w:t>
-      </w:r>
-      <w:proofErr w:type="spellEnd"/>
-      <w:r>
-        <w:t>, Lastmanagement, V2G)7273.</w:t>
-      </w:r>
-    </w:p>
-    <w:p>
-      <w:r>
-        <w:rPr>
-          <w:b/>
-          <w:bCs/>
-        </w:rPr>
-        <w:t xml:space="preserve">Systemische Planung der </w:t>
-      </w:r>
-      <w:proofErr w:type="spellStart"/>
-      <w:r>
-        <w:rPr>
-          <w:b/>
-          <w:bCs/>
-        </w:rPr>
-        <w:t>Sektorkopplung</w:t>
-      </w:r>
-      <w:proofErr w:type="spellEnd"/>
+        <w:t>, das Lastspitzen managt und lokal verstärkt wird (Smart Grid, Lastmanagement, V2G)7273.</w:t>
+      </w:r>
+    </w:p>
+    <w:p>
+      <w:r>
+        <w:rPr>
+          <w:b/>
+          <w:bCs/>
+        </w:rPr>
+        <w:t>Systemische Planung der Sektorkopplung</w:t>
+      </w:r>
       <w:r>
         <w:t xml:space="preserve">, um Verkehr, Wärme und Industrie gleichzeitig zu </w:t>
       </w:r>
@@ -1302,7 +1221,396 @@
         <w:t> Gelingt die Umsetzung der ambitionierten Ziele, kann Deutschland den zusätzlichen Strombedarf decken und Elektrofahrzeuge können zu einem integralen Bestandteil des zukünftigen Energiesystems werden, indem sie als flexible Stromabnehmer und -speicher agieren und somit das Netz stabilisieren34....</w:t>
       </w:r>
     </w:p>
+    <w:p>
+      <w:r>
+        <w:br w:type="page"/>
+      </w:r>
+    </w:p>
+    <w:p>
+      <w:pPr>
+        <w:rPr>
+          <w:sz w:val="36"/>
+          <w:szCs w:val="36"/>
+          <w:lang w:val="en-US"/>
+        </w:rPr>
+      </w:pPr>
+      <w:r>
+        <w:rPr>
+          <w:sz w:val="36"/>
+          <w:szCs w:val="36"/>
+          <w:lang w:val="en-US"/>
+        </w:rPr>
+        <w:lastRenderedPageBreak/>
+        <w:t>Zusammenfassung Projektstruktur</w:t>
+      </w:r>
+    </w:p>
+    <w:p>
+      <w:pPr>
+        <w:rPr>
+          <w:lang w:val="en-US"/>
+        </w:rPr>
+      </w:pPr>
+      <w:r>
+        <w:rPr>
+          <w:lang w:val="en-US"/>
+        </w:rPr>
+        <w:t>Tools/Stack</w:t>
+      </w:r>
+    </w:p>
+    <w:p>
+      <w:pPr>
+        <w:rPr>
+          <w:b/>
+          <w:bCs/>
+          <w:lang w:val="en-US"/>
+        </w:rPr>
+      </w:pPr>
+      <w:r>
+        <w:rPr>
+          <w:b/>
+          <w:bCs/>
+          <w:lang w:val="en-US"/>
+        </w:rPr>
+        <w:t>Streamlit- Web App</w:t>
+      </w:r>
+    </w:p>
+    <w:p>
+      <w:pPr>
+        <w:pStyle w:val="Listenabsatz"/>
+        <w:numPr>
+          <w:ilvl w:val="0"/>
+          <w:numId w:val="3"/>
+        </w:numPr>
+        <w:jc w:val="both"/>
+      </w:pPr>
+      <w:r>
+        <w:t>Dockerfile</w:t>
+      </w:r>
+    </w:p>
+    <w:p>
+      <w:pPr>
+        <w:pStyle w:val="Listenabsatz"/>
+        <w:numPr>
+          <w:ilvl w:val="0"/>
+          <w:numId w:val="3"/>
+        </w:numPr>
+        <w:jc w:val="both"/>
+      </w:pPr>
+      <w:r>
+        <w:t>Teilen über GitHub (öffentliches Repo)</w:t>
+      </w:r>
+    </w:p>
+    <w:p>
+      <w:pPr>
+        <w:jc w:val="both"/>
+      </w:pPr>
+    </w:p>
+    <w:p>
+      <w:pPr>
+        <w:jc w:val="both"/>
+      </w:pPr>
+      <w:r>
+        <w:t>Projektmanagement:</w:t>
+      </w:r>
+    </w:p>
+    <w:p>
+      <w:pPr>
+        <w:pStyle w:val="Listenabsatz"/>
+        <w:numPr>
+          <w:ilvl w:val="0"/>
+          <w:numId w:val="4"/>
+        </w:numPr>
+        <w:jc w:val="both"/>
+      </w:pPr>
+      <w:r>
+        <w:t>Trello, Kanban Board</w:t>
+      </w:r>
+    </w:p>
+    <w:p>
+      <w:pPr>
+        <w:pStyle w:val="Listenabsatz"/>
+        <w:numPr>
+          <w:ilvl w:val="0"/>
+          <w:numId w:val="4"/>
+        </w:numPr>
+        <w:jc w:val="both"/>
+      </w:pPr>
+      <w:r>
+        <w:t>Google-Meet</w:t>
+      </w:r>
+    </w:p>
+    <w:p>
+      <w:pPr>
+        <w:pStyle w:val="Listenabsatz"/>
+        <w:numPr>
+          <w:ilvl w:val="0"/>
+          <w:numId w:val="4"/>
+        </w:numPr>
+        <w:jc w:val="both"/>
+      </w:pPr>
+      <w:r>
+        <w:t>Agiler Ansatz (Scrum)</w:t>
+      </w:r>
+    </w:p>
+    <w:p>
+      <w:r>
+        <w:t>Visualisierung/Data Science:</w:t>
+      </w:r>
+    </w:p>
+    <w:p>
+      <w:pPr>
+        <w:pStyle w:val="Listenabsatz"/>
+        <w:numPr>
+          <w:ilvl w:val="0"/>
+          <w:numId w:val="5"/>
+        </w:numPr>
+      </w:pPr>
+      <w:r>
+        <w:t>Interaktive Plots</w:t>
+      </w:r>
+      <w:r>
+        <w:t>, Streamlit</w:t>
+      </w:r>
+    </w:p>
+    <w:p>
+      <w:pPr>
+        <w:pStyle w:val="Listenabsatz"/>
+        <w:numPr>
+          <w:ilvl w:val="0"/>
+          <w:numId w:val="5"/>
+        </w:numPr>
+      </w:pPr>
+      <w:r>
+        <w:t>Plotly Diagrammen</w:t>
+      </w:r>
+    </w:p>
+    <w:p>
+      <w:pPr>
+        <w:pStyle w:val="Listenabsatz"/>
+        <w:numPr>
+          <w:ilvl w:val="0"/>
+          <w:numId w:val="5"/>
+        </w:numPr>
+      </w:pPr>
+      <w:r>
+        <w:t>Schaltflächen, Slider, Buttons</w:t>
+      </w:r>
+    </w:p>
     <w:p/>
+    <w:p>
+      <w:pPr>
+        <w:rPr>
+          <w:b/>
+          <w:bCs/>
+        </w:rPr>
+      </w:pPr>
+      <w:r>
+        <w:rPr>
+          <w:b/>
+          <w:bCs/>
+        </w:rPr>
+        <w:t>Seiten</w:t>
+      </w:r>
+    </w:p>
+    <w:p>
+      <w:r>
+        <w:t>1.Projektbeschreibung</w:t>
+      </w:r>
+      <w:r>
+        <w:t xml:space="preserve"> (Thomas)</w:t>
+      </w:r>
+    </w:p>
+    <w:p>
+      <w:pPr>
+        <w:pStyle w:val="Listenabsatz"/>
+        <w:numPr>
+          <w:ilvl w:val="0"/>
+          <w:numId w:val="6"/>
+        </w:numPr>
+      </w:pPr>
+      <w:r>
+        <w:t>Themenfindung</w:t>
+      </w:r>
+    </w:p>
+    <w:p>
+      <w:pPr>
+        <w:pStyle w:val="Listenabsatz"/>
+        <w:numPr>
+          <w:ilvl w:val="0"/>
+          <w:numId w:val="6"/>
+        </w:numPr>
+      </w:pPr>
+      <w:r>
+        <w:t>Hintergrund &amp; Motivation</w:t>
+      </w:r>
+    </w:p>
+    <w:p>
+      <w:pPr>
+        <w:pStyle w:val="Listenabsatz"/>
+        <w:numPr>
+          <w:ilvl w:val="0"/>
+          <w:numId w:val="6"/>
+        </w:numPr>
+      </w:pPr>
+      <w:r>
+        <w:t>Finales Thema: Machbarkeit …</w:t>
+      </w:r>
+    </w:p>
+    <w:p/>
+    <w:p>
+      <w:r>
+        <w:t>2. Fahrzeugbestand &amp; Strombedarf</w:t>
+      </w:r>
+      <w:r>
+        <w:t xml:space="preserve"> (Frank)</w:t>
+      </w:r>
+    </w:p>
+    <w:p>
+      <w:pPr>
+        <w:pStyle w:val="Listenabsatz"/>
+        <w:numPr>
+          <w:ilvl w:val="0"/>
+          <w:numId w:val="8"/>
+        </w:numPr>
+        <w:rPr>
+          <w:b/>
+          <w:bCs/>
+        </w:rPr>
+      </w:pPr>
+      <w:r>
+        <w:t xml:space="preserve">Fahrzeuge  </w:t>
+      </w:r>
+      <w:r>
+        <w:t>/ Prognose</w:t>
+      </w:r>
+    </w:p>
+    <w:p>
+      <w:pPr>
+        <w:pStyle w:val="Listenabsatz"/>
+        <w:numPr>
+          <w:ilvl w:val="0"/>
+          <w:numId w:val="8"/>
+        </w:numPr>
+      </w:pPr>
+      <w:r>
+        <w:t>Strombedarf /</w:t>
+      </w:r>
+      <w:r>
+        <w:t xml:space="preserve"> Stromerzeugung</w:t>
+      </w:r>
+      <w:r>
+        <w:t xml:space="preserve"> </w:t>
+      </w:r>
+    </w:p>
+    <w:p>
+      <w:pPr>
+        <w:pStyle w:val="Listenabsatz"/>
+        <w:numPr>
+          <w:ilvl w:val="0"/>
+          <w:numId w:val="8"/>
+        </w:numPr>
+      </w:pPr>
+    </w:p>
+    <w:p/>
+    <w:p>
+      <w:r>
+        <w:t xml:space="preserve">3. </w:t>
+      </w:r>
+      <w:r>
+        <w:t>Ladeinfrastruktur</w:t>
+      </w:r>
+      <w:r>
+        <w:t xml:space="preserve"> (Phillip)</w:t>
+      </w:r>
+    </w:p>
+    <w:p>
+      <w:pPr>
+        <w:pStyle w:val="Listenabsatz"/>
+        <w:numPr>
+          <w:ilvl w:val="0"/>
+          <w:numId w:val="11"/>
+        </w:numPr>
+      </w:pPr>
+      <w:r>
+        <w:t>Ladesäulen</w:t>
+      </w:r>
+    </w:p>
+    <w:p>
+      <w:pPr>
+        <w:pStyle w:val="Listenabsatz"/>
+        <w:numPr>
+          <w:ilvl w:val="0"/>
+          <w:numId w:val="11"/>
+        </w:numPr>
+      </w:pPr>
+      <w:r>
+        <w:t>Netz / Erneubarer Energien</w:t>
+      </w:r>
+    </w:p>
+    <w:p>
+      <w:pPr>
+        <w:ind w:left="360"/>
+      </w:pPr>
+    </w:p>
+    <w:p>
+      <w:r>
+        <w:t>4.Fazit</w:t>
+      </w:r>
+      <w:r>
+        <w:t xml:space="preserve"> / Zusammenfassung (Jeder)</w:t>
+      </w:r>
+    </w:p>
+    <w:p>
+      <w:pPr>
+        <w:pStyle w:val="Listenabsatz"/>
+        <w:numPr>
+          <w:ilvl w:val="0"/>
+          <w:numId w:val="10"/>
+        </w:numPr>
+      </w:pPr>
+      <w:r>
+        <w:t>Strom (Frank)</w:t>
+      </w:r>
+    </w:p>
+    <w:p>
+      <w:pPr>
+        <w:pStyle w:val="Listenabsatz"/>
+        <w:numPr>
+          <w:ilvl w:val="0"/>
+          <w:numId w:val="10"/>
+        </w:numPr>
+      </w:pPr>
+      <w:r>
+        <w:t>Neue Techniken</w:t>
+      </w:r>
+    </w:p>
+    <w:p>
+      <w:pPr>
+        <w:pStyle w:val="Listenabsatz"/>
+        <w:numPr>
+          <w:ilvl w:val="1"/>
+          <w:numId w:val="10"/>
+        </w:numPr>
+      </w:pPr>
+      <w:r>
+        <w:t>Vehicel-2_grid</w:t>
+      </w:r>
+      <w:r>
+        <w:t xml:space="preserve"> (Philipp)</w:t>
+      </w:r>
+    </w:p>
+    <w:p>
+      <w:pPr>
+        <w:pStyle w:val="Listenabsatz"/>
+        <w:numPr>
+          <w:ilvl w:val="0"/>
+          <w:numId w:val="10"/>
+        </w:numPr>
+      </w:pPr>
+      <w:r>
+        <w:t xml:space="preserve">Akzeptanz / Arbeitskapazität / etc. (Thomas) </w:t>
+      </w:r>
+    </w:p>
     <w:sectPr>
       <w:pgSz w:w="11906" w:h="16838"/>
       <w:pgMar w:top="1417" w:right="1417" w:bottom="1134" w:left="1417" w:header="708" w:footer="708" w:gutter="0"/>
@@ -1316,6 +1624,458 @@
 <file path=word/numbering.xml><?xml version="1.0" encoding="utf-8"?>
 <w:numbering xmlns:wpc="http://schemas.microsoft.com/office/word/2010/wordprocessingCanvas" xmlns:cx="http://schemas.microsoft.com/office/drawing/2014/chartex" xmlns:cx1="http://schemas.microsoft.com/office/drawing/2015/9/8/chartex" xmlns:cx2="http://schemas.microsoft.com/office/drawing/2015/10/21/chartex" xmlns:cx3="http://schemas.microsoft.com/office/drawing/2016/5/9/chartex" xmlns:cx4="http://schemas.microsoft.com/office/drawing/2016/5/10/chartex" xmlns:cx5="http://schemas.microsoft.com/office/drawing/2016/5/11/chartex" xmlns:cx6="http://schemas.microsoft.com/office/drawing/2016/5/12/chartex" xmlns:cx7="http://schemas.microsoft.com/office/drawing/2016/5/13/chartex" xmlns:cx8="http://schemas.microsoft.com/office/drawing/2016/5/14/chartex" xmlns:mc="http://schemas.openxmlformats.org/markup-compatibility/2006" xmlns:aink="http://schemas.microsoft.com/office/drawing/2016/ink" xmlns:am3d="http://schemas.microsoft.com/office/drawing/2017/model3d" xmlns:o="urn:schemas-microsoft-com:office:office" xmlns:oel="http://schemas.microsoft.com/office/2019/extlst" xmlns:r="http://schemas.openxmlformats.org/officeDocument/2006/relationships" xmlns:m="http://schemas.openxmlformats.org/officeDocument/2006/math" xmlns:v="urn:schemas-microsoft-com:vml" xmlns:wp14="http://schemas.microsoft.com/office/word/2010/wordprocessingDrawing" xmlns:wp="http://schemas.openxmlformats.org/drawingml/2006/wordprocessingDrawing" xmlns:w10="urn:schemas-microsoft-com:office:word" xmlns:w="http://schemas.openxmlformats.org/wordprocessingml/2006/main" xmlns:w14="http://schemas.microsoft.com/office/word/2010/wordml" xmlns:w15="http://schemas.microsoft.com/office/word/2012/wordml" xmlns:w16cex="http://schemas.microsoft.com/office/word/2018/wordml/cex" xmlns:w16cid="http://schemas.microsoft.com/office/word/2016/wordml/cid" xmlns:w16="http://schemas.microsoft.com/office/word/2018/wordml" xmlns:w16du="http://schemas.microsoft.com/office/word/2023/wordml/word16du" xmlns:w16sdtdh="http://schemas.microsoft.com/office/word/2020/wordml/sdtdatahash" xmlns:w16sdtfl="http://schemas.microsoft.com/office/word/2024/wordml/sdtformatlock" xmlns:w16se="http://schemas.microsoft.com/office/word/2015/wordml/symex" xmlns:wpg="http://schemas.microsoft.com/office/word/2010/wordprocessingGroup" xmlns:wpi="http://schemas.microsoft.com/office/word/2010/wordprocessingInk" xmlns:wne="http://schemas.microsoft.com/office/word/2006/wordml" xmlns:wps="http://schemas.microsoft.com/office/word/2010/wordprocessingShape" mc:Ignorable="w14 w15 w16se w16cid w16 w16cex w16sdtdh w16sdtfl w16du wp14">
   <w:abstractNum w:abstractNumId="0" w15:restartNumberingAfterBreak="0">
+    <w:nsid w:val="1A5A1BAC"/>
+    <w:multiLevelType w:val="hybridMultilevel"/>
+    <w:tmpl w:val="4850947E"/>
+    <w:lvl w:ilvl="0" w:tplc="04070001">
+      <w:start w:val="1"/>
+      <w:numFmt w:val="bullet"/>
+      <w:lvlText w:val=""/>
+      <w:lvlJc w:val="left"/>
+      <w:pPr>
+        <w:ind w:left="720" w:hanging="360"/>
+      </w:pPr>
+      <w:rPr>
+        <w:rFonts w:ascii="Symbol" w:hAnsi="Symbol" w:hint="default"/>
+      </w:rPr>
+    </w:lvl>
+    <w:lvl w:ilvl="1" w:tplc="04070003" w:tentative="1">
+      <w:start w:val="1"/>
+      <w:numFmt w:val="bullet"/>
+      <w:lvlText w:val="o"/>
+      <w:lvlJc w:val="left"/>
+      <w:pPr>
+        <w:ind w:left="1440" w:hanging="360"/>
+      </w:pPr>
+      <w:rPr>
+        <w:rFonts w:ascii="Courier New" w:hAnsi="Courier New" w:cs="Courier New" w:hint="default"/>
+      </w:rPr>
+    </w:lvl>
+    <w:lvl w:ilvl="2" w:tplc="04070005" w:tentative="1">
+      <w:start w:val="1"/>
+      <w:numFmt w:val="bullet"/>
+      <w:lvlText w:val=""/>
+      <w:lvlJc w:val="left"/>
+      <w:pPr>
+        <w:ind w:left="2160" w:hanging="360"/>
+      </w:pPr>
+      <w:rPr>
+        <w:rFonts w:ascii="Wingdings" w:hAnsi="Wingdings" w:hint="default"/>
+      </w:rPr>
+    </w:lvl>
+    <w:lvl w:ilvl="3" w:tplc="04070001" w:tentative="1">
+      <w:start w:val="1"/>
+      <w:numFmt w:val="bullet"/>
+      <w:lvlText w:val=""/>
+      <w:lvlJc w:val="left"/>
+      <w:pPr>
+        <w:ind w:left="2880" w:hanging="360"/>
+      </w:pPr>
+      <w:rPr>
+        <w:rFonts w:ascii="Symbol" w:hAnsi="Symbol" w:hint="default"/>
+      </w:rPr>
+    </w:lvl>
+    <w:lvl w:ilvl="4" w:tplc="04070003" w:tentative="1">
+      <w:start w:val="1"/>
+      <w:numFmt w:val="bullet"/>
+      <w:lvlText w:val="o"/>
+      <w:lvlJc w:val="left"/>
+      <w:pPr>
+        <w:ind w:left="3600" w:hanging="360"/>
+      </w:pPr>
+      <w:rPr>
+        <w:rFonts w:ascii="Courier New" w:hAnsi="Courier New" w:cs="Courier New" w:hint="default"/>
+      </w:rPr>
+    </w:lvl>
+    <w:lvl w:ilvl="5" w:tplc="04070005" w:tentative="1">
+      <w:start w:val="1"/>
+      <w:numFmt w:val="bullet"/>
+      <w:lvlText w:val=""/>
+      <w:lvlJc w:val="left"/>
+      <w:pPr>
+        <w:ind w:left="4320" w:hanging="360"/>
+      </w:pPr>
+      <w:rPr>
+        <w:rFonts w:ascii="Wingdings" w:hAnsi="Wingdings" w:hint="default"/>
+      </w:rPr>
+    </w:lvl>
+    <w:lvl w:ilvl="6" w:tplc="04070001" w:tentative="1">
+      <w:start w:val="1"/>
+      <w:numFmt w:val="bullet"/>
+      <w:lvlText w:val=""/>
+      <w:lvlJc w:val="left"/>
+      <w:pPr>
+        <w:ind w:left="5040" w:hanging="360"/>
+      </w:pPr>
+      <w:rPr>
+        <w:rFonts w:ascii="Symbol" w:hAnsi="Symbol" w:hint="default"/>
+      </w:rPr>
+    </w:lvl>
+    <w:lvl w:ilvl="7" w:tplc="04070003" w:tentative="1">
+      <w:start w:val="1"/>
+      <w:numFmt w:val="bullet"/>
+      <w:lvlText w:val="o"/>
+      <w:lvlJc w:val="left"/>
+      <w:pPr>
+        <w:ind w:left="5760" w:hanging="360"/>
+      </w:pPr>
+      <w:rPr>
+        <w:rFonts w:ascii="Courier New" w:hAnsi="Courier New" w:cs="Courier New" w:hint="default"/>
+      </w:rPr>
+    </w:lvl>
+    <w:lvl w:ilvl="8" w:tplc="04070005" w:tentative="1">
+      <w:start w:val="1"/>
+      <w:numFmt w:val="bullet"/>
+      <w:lvlText w:val=""/>
+      <w:lvlJc w:val="left"/>
+      <w:pPr>
+        <w:ind w:left="6480" w:hanging="360"/>
+      </w:pPr>
+      <w:rPr>
+        <w:rFonts w:ascii="Wingdings" w:hAnsi="Wingdings" w:hint="default"/>
+      </w:rPr>
+    </w:lvl>
+  </w:abstractNum>
+  <w:abstractNum w:abstractNumId="1" w15:restartNumberingAfterBreak="0">
+    <w:nsid w:val="20BB52E5"/>
+    <w:multiLevelType w:val="hybridMultilevel"/>
+    <w:tmpl w:val="FB884020"/>
+    <w:lvl w:ilvl="0" w:tplc="04070001">
+      <w:start w:val="1"/>
+      <w:numFmt w:val="bullet"/>
+      <w:lvlText w:val=""/>
+      <w:lvlJc w:val="left"/>
+      <w:pPr>
+        <w:ind w:left="720" w:hanging="360"/>
+      </w:pPr>
+      <w:rPr>
+        <w:rFonts w:ascii="Symbol" w:hAnsi="Symbol" w:hint="default"/>
+      </w:rPr>
+    </w:lvl>
+    <w:lvl w:ilvl="1" w:tplc="04070003">
+      <w:start w:val="1"/>
+      <w:numFmt w:val="bullet"/>
+      <w:lvlText w:val="o"/>
+      <w:lvlJc w:val="left"/>
+      <w:pPr>
+        <w:ind w:left="1440" w:hanging="360"/>
+      </w:pPr>
+      <w:rPr>
+        <w:rFonts w:ascii="Courier New" w:hAnsi="Courier New" w:cs="Courier New" w:hint="default"/>
+      </w:rPr>
+    </w:lvl>
+    <w:lvl w:ilvl="2" w:tplc="04070005" w:tentative="1">
+      <w:start w:val="1"/>
+      <w:numFmt w:val="bullet"/>
+      <w:lvlText w:val=""/>
+      <w:lvlJc w:val="left"/>
+      <w:pPr>
+        <w:ind w:left="2160" w:hanging="360"/>
+      </w:pPr>
+      <w:rPr>
+        <w:rFonts w:ascii="Wingdings" w:hAnsi="Wingdings" w:hint="default"/>
+      </w:rPr>
+    </w:lvl>
+    <w:lvl w:ilvl="3" w:tplc="04070001" w:tentative="1">
+      <w:start w:val="1"/>
+      <w:numFmt w:val="bullet"/>
+      <w:lvlText w:val=""/>
+      <w:lvlJc w:val="left"/>
+      <w:pPr>
+        <w:ind w:left="2880" w:hanging="360"/>
+      </w:pPr>
+      <w:rPr>
+        <w:rFonts w:ascii="Symbol" w:hAnsi="Symbol" w:hint="default"/>
+      </w:rPr>
+    </w:lvl>
+    <w:lvl w:ilvl="4" w:tplc="04070003" w:tentative="1">
+      <w:start w:val="1"/>
+      <w:numFmt w:val="bullet"/>
+      <w:lvlText w:val="o"/>
+      <w:lvlJc w:val="left"/>
+      <w:pPr>
+        <w:ind w:left="3600" w:hanging="360"/>
+      </w:pPr>
+      <w:rPr>
+        <w:rFonts w:ascii="Courier New" w:hAnsi="Courier New" w:cs="Courier New" w:hint="default"/>
+      </w:rPr>
+    </w:lvl>
+    <w:lvl w:ilvl="5" w:tplc="04070005" w:tentative="1">
+      <w:start w:val="1"/>
+      <w:numFmt w:val="bullet"/>
+      <w:lvlText w:val=""/>
+      <w:lvlJc w:val="left"/>
+      <w:pPr>
+        <w:ind w:left="4320" w:hanging="360"/>
+      </w:pPr>
+      <w:rPr>
+        <w:rFonts w:ascii="Wingdings" w:hAnsi="Wingdings" w:hint="default"/>
+      </w:rPr>
+    </w:lvl>
+    <w:lvl w:ilvl="6" w:tplc="04070001" w:tentative="1">
+      <w:start w:val="1"/>
+      <w:numFmt w:val="bullet"/>
+      <w:lvlText w:val=""/>
+      <w:lvlJc w:val="left"/>
+      <w:pPr>
+        <w:ind w:left="5040" w:hanging="360"/>
+      </w:pPr>
+      <w:rPr>
+        <w:rFonts w:ascii="Symbol" w:hAnsi="Symbol" w:hint="default"/>
+      </w:rPr>
+    </w:lvl>
+    <w:lvl w:ilvl="7" w:tplc="04070003" w:tentative="1">
+      <w:start w:val="1"/>
+      <w:numFmt w:val="bullet"/>
+      <w:lvlText w:val="o"/>
+      <w:lvlJc w:val="left"/>
+      <w:pPr>
+        <w:ind w:left="5760" w:hanging="360"/>
+      </w:pPr>
+      <w:rPr>
+        <w:rFonts w:ascii="Courier New" w:hAnsi="Courier New" w:cs="Courier New" w:hint="default"/>
+      </w:rPr>
+    </w:lvl>
+    <w:lvl w:ilvl="8" w:tplc="04070005" w:tentative="1">
+      <w:start w:val="1"/>
+      <w:numFmt w:val="bullet"/>
+      <w:lvlText w:val=""/>
+      <w:lvlJc w:val="left"/>
+      <w:pPr>
+        <w:ind w:left="6480" w:hanging="360"/>
+      </w:pPr>
+      <w:rPr>
+        <w:rFonts w:ascii="Wingdings" w:hAnsi="Wingdings" w:hint="default"/>
+      </w:rPr>
+    </w:lvl>
+  </w:abstractNum>
+  <w:abstractNum w:abstractNumId="2" w15:restartNumberingAfterBreak="0">
+    <w:nsid w:val="24150191"/>
+    <w:multiLevelType w:val="hybridMultilevel"/>
+    <w:tmpl w:val="6C5EB210"/>
+    <w:lvl w:ilvl="0" w:tplc="04070001">
+      <w:start w:val="1"/>
+      <w:numFmt w:val="bullet"/>
+      <w:lvlText w:val=""/>
+      <w:lvlJc w:val="left"/>
+      <w:pPr>
+        <w:ind w:left="720" w:hanging="360"/>
+      </w:pPr>
+      <w:rPr>
+        <w:rFonts w:ascii="Symbol" w:hAnsi="Symbol" w:hint="default"/>
+      </w:rPr>
+    </w:lvl>
+    <w:lvl w:ilvl="1" w:tplc="04070003" w:tentative="1">
+      <w:start w:val="1"/>
+      <w:numFmt w:val="bullet"/>
+      <w:lvlText w:val="o"/>
+      <w:lvlJc w:val="left"/>
+      <w:pPr>
+        <w:ind w:left="1440" w:hanging="360"/>
+      </w:pPr>
+      <w:rPr>
+        <w:rFonts w:ascii="Courier New" w:hAnsi="Courier New" w:cs="Courier New" w:hint="default"/>
+      </w:rPr>
+    </w:lvl>
+    <w:lvl w:ilvl="2" w:tplc="04070005" w:tentative="1">
+      <w:start w:val="1"/>
+      <w:numFmt w:val="bullet"/>
+      <w:lvlText w:val=""/>
+      <w:lvlJc w:val="left"/>
+      <w:pPr>
+        <w:ind w:left="2160" w:hanging="360"/>
+      </w:pPr>
+      <w:rPr>
+        <w:rFonts w:ascii="Wingdings" w:hAnsi="Wingdings" w:hint="default"/>
+      </w:rPr>
+    </w:lvl>
+    <w:lvl w:ilvl="3" w:tplc="04070001" w:tentative="1">
+      <w:start w:val="1"/>
+      <w:numFmt w:val="bullet"/>
+      <w:lvlText w:val=""/>
+      <w:lvlJc w:val="left"/>
+      <w:pPr>
+        <w:ind w:left="2880" w:hanging="360"/>
+      </w:pPr>
+      <w:rPr>
+        <w:rFonts w:ascii="Symbol" w:hAnsi="Symbol" w:hint="default"/>
+      </w:rPr>
+    </w:lvl>
+    <w:lvl w:ilvl="4" w:tplc="04070003" w:tentative="1">
+      <w:start w:val="1"/>
+      <w:numFmt w:val="bullet"/>
+      <w:lvlText w:val="o"/>
+      <w:lvlJc w:val="left"/>
+      <w:pPr>
+        <w:ind w:left="3600" w:hanging="360"/>
+      </w:pPr>
+      <w:rPr>
+        <w:rFonts w:ascii="Courier New" w:hAnsi="Courier New" w:cs="Courier New" w:hint="default"/>
+      </w:rPr>
+    </w:lvl>
+    <w:lvl w:ilvl="5" w:tplc="04070005" w:tentative="1">
+      <w:start w:val="1"/>
+      <w:numFmt w:val="bullet"/>
+      <w:lvlText w:val=""/>
+      <w:lvlJc w:val="left"/>
+      <w:pPr>
+        <w:ind w:left="4320" w:hanging="360"/>
+      </w:pPr>
+      <w:rPr>
+        <w:rFonts w:ascii="Wingdings" w:hAnsi="Wingdings" w:hint="default"/>
+      </w:rPr>
+    </w:lvl>
+    <w:lvl w:ilvl="6" w:tplc="04070001" w:tentative="1">
+      <w:start w:val="1"/>
+      <w:numFmt w:val="bullet"/>
+      <w:lvlText w:val=""/>
+      <w:lvlJc w:val="left"/>
+      <w:pPr>
+        <w:ind w:left="5040" w:hanging="360"/>
+      </w:pPr>
+      <w:rPr>
+        <w:rFonts w:ascii="Symbol" w:hAnsi="Symbol" w:hint="default"/>
+      </w:rPr>
+    </w:lvl>
+    <w:lvl w:ilvl="7" w:tplc="04070003" w:tentative="1">
+      <w:start w:val="1"/>
+      <w:numFmt w:val="bullet"/>
+      <w:lvlText w:val="o"/>
+      <w:lvlJc w:val="left"/>
+      <w:pPr>
+        <w:ind w:left="5760" w:hanging="360"/>
+      </w:pPr>
+      <w:rPr>
+        <w:rFonts w:ascii="Courier New" w:hAnsi="Courier New" w:cs="Courier New" w:hint="default"/>
+      </w:rPr>
+    </w:lvl>
+    <w:lvl w:ilvl="8" w:tplc="04070005" w:tentative="1">
+      <w:start w:val="1"/>
+      <w:numFmt w:val="bullet"/>
+      <w:lvlText w:val=""/>
+      <w:lvlJc w:val="left"/>
+      <w:pPr>
+        <w:ind w:left="6480" w:hanging="360"/>
+      </w:pPr>
+      <w:rPr>
+        <w:rFonts w:ascii="Wingdings" w:hAnsi="Wingdings" w:hint="default"/>
+      </w:rPr>
+    </w:lvl>
+  </w:abstractNum>
+  <w:abstractNum w:abstractNumId="3" w15:restartNumberingAfterBreak="0">
+    <w:nsid w:val="2C9E5D48"/>
+    <w:multiLevelType w:val="hybridMultilevel"/>
+    <w:tmpl w:val="CA4A2ACC"/>
+    <w:lvl w:ilvl="0" w:tplc="04070001">
+      <w:start w:val="1"/>
+      <w:numFmt w:val="bullet"/>
+      <w:lvlText w:val=""/>
+      <w:lvlJc w:val="left"/>
+      <w:pPr>
+        <w:ind w:left="720" w:hanging="360"/>
+      </w:pPr>
+      <w:rPr>
+        <w:rFonts w:ascii="Symbol" w:hAnsi="Symbol" w:hint="default"/>
+      </w:rPr>
+    </w:lvl>
+    <w:lvl w:ilvl="1" w:tplc="04070003" w:tentative="1">
+      <w:start w:val="1"/>
+      <w:numFmt w:val="bullet"/>
+      <w:lvlText w:val="o"/>
+      <w:lvlJc w:val="left"/>
+      <w:pPr>
+        <w:ind w:left="1440" w:hanging="360"/>
+      </w:pPr>
+      <w:rPr>
+        <w:rFonts w:ascii="Courier New" w:hAnsi="Courier New" w:cs="Courier New" w:hint="default"/>
+      </w:rPr>
+    </w:lvl>
+    <w:lvl w:ilvl="2" w:tplc="04070005" w:tentative="1">
+      <w:start w:val="1"/>
+      <w:numFmt w:val="bullet"/>
+      <w:lvlText w:val=""/>
+      <w:lvlJc w:val="left"/>
+      <w:pPr>
+        <w:ind w:left="2160" w:hanging="360"/>
+      </w:pPr>
+      <w:rPr>
+        <w:rFonts w:ascii="Wingdings" w:hAnsi="Wingdings" w:hint="default"/>
+      </w:rPr>
+    </w:lvl>
+    <w:lvl w:ilvl="3" w:tplc="04070001" w:tentative="1">
+      <w:start w:val="1"/>
+      <w:numFmt w:val="bullet"/>
+      <w:lvlText w:val=""/>
+      <w:lvlJc w:val="left"/>
+      <w:pPr>
+        <w:ind w:left="2880" w:hanging="360"/>
+      </w:pPr>
+      <w:rPr>
+        <w:rFonts w:ascii="Symbol" w:hAnsi="Symbol" w:hint="default"/>
+      </w:rPr>
+    </w:lvl>
+    <w:lvl w:ilvl="4" w:tplc="04070003" w:tentative="1">
+      <w:start w:val="1"/>
+      <w:numFmt w:val="bullet"/>
+      <w:lvlText w:val="o"/>
+      <w:lvlJc w:val="left"/>
+      <w:pPr>
+        <w:ind w:left="3600" w:hanging="360"/>
+      </w:pPr>
+      <w:rPr>
+        <w:rFonts w:ascii="Courier New" w:hAnsi="Courier New" w:cs="Courier New" w:hint="default"/>
+      </w:rPr>
+    </w:lvl>
+    <w:lvl w:ilvl="5" w:tplc="04070005" w:tentative="1">
+      <w:start w:val="1"/>
+      <w:numFmt w:val="bullet"/>
+      <w:lvlText w:val=""/>
+      <w:lvlJc w:val="left"/>
+      <w:pPr>
+        <w:ind w:left="4320" w:hanging="360"/>
+      </w:pPr>
+      <w:rPr>
+        <w:rFonts w:ascii="Wingdings" w:hAnsi="Wingdings" w:hint="default"/>
+      </w:rPr>
+    </w:lvl>
+    <w:lvl w:ilvl="6" w:tplc="04070001" w:tentative="1">
+      <w:start w:val="1"/>
+      <w:numFmt w:val="bullet"/>
+      <w:lvlText w:val=""/>
+      <w:lvlJc w:val="left"/>
+      <w:pPr>
+        <w:ind w:left="5040" w:hanging="360"/>
+      </w:pPr>
+      <w:rPr>
+        <w:rFonts w:ascii="Symbol" w:hAnsi="Symbol" w:hint="default"/>
+      </w:rPr>
+    </w:lvl>
+    <w:lvl w:ilvl="7" w:tplc="04070003" w:tentative="1">
+      <w:start w:val="1"/>
+      <w:numFmt w:val="bullet"/>
+      <w:lvlText w:val="o"/>
+      <w:lvlJc w:val="left"/>
+      <w:pPr>
+        <w:ind w:left="5760" w:hanging="360"/>
+      </w:pPr>
+      <w:rPr>
+        <w:rFonts w:ascii="Courier New" w:hAnsi="Courier New" w:cs="Courier New" w:hint="default"/>
+      </w:rPr>
+    </w:lvl>
+    <w:lvl w:ilvl="8" w:tplc="04070005" w:tentative="1">
+      <w:start w:val="1"/>
+      <w:numFmt w:val="bullet"/>
+      <w:lvlText w:val=""/>
+      <w:lvlJc w:val="left"/>
+      <w:pPr>
+        <w:ind w:left="6480" w:hanging="360"/>
+      </w:pPr>
+      <w:rPr>
+        <w:rFonts w:ascii="Wingdings" w:hAnsi="Wingdings" w:hint="default"/>
+      </w:rPr>
+    </w:lvl>
+  </w:abstractNum>
+  <w:abstractNum w:abstractNumId="4" w15:restartNumberingAfterBreak="0">
     <w:nsid w:val="3A714B1C"/>
     <w:multiLevelType w:val="hybridMultilevel"/>
     <w:tmpl w:val="1090D186"/>
@@ -1404,8 +2164,716 @@
       </w:pPr>
     </w:lvl>
   </w:abstractNum>
+  <w:abstractNum w:abstractNumId="5" w15:restartNumberingAfterBreak="0">
+    <w:nsid w:val="3AE51FD5"/>
+    <w:multiLevelType w:val="hybridMultilevel"/>
+    <w:tmpl w:val="C7185B56"/>
+    <w:lvl w:ilvl="0" w:tplc="04070001">
+      <w:start w:val="1"/>
+      <w:numFmt w:val="bullet"/>
+      <w:lvlText w:val=""/>
+      <w:lvlJc w:val="left"/>
+      <w:pPr>
+        <w:ind w:left="720" w:hanging="360"/>
+      </w:pPr>
+      <w:rPr>
+        <w:rFonts w:ascii="Symbol" w:hAnsi="Symbol" w:hint="default"/>
+      </w:rPr>
+    </w:lvl>
+    <w:lvl w:ilvl="1" w:tplc="04070003" w:tentative="1">
+      <w:start w:val="1"/>
+      <w:numFmt w:val="bullet"/>
+      <w:lvlText w:val="o"/>
+      <w:lvlJc w:val="left"/>
+      <w:pPr>
+        <w:ind w:left="1440" w:hanging="360"/>
+      </w:pPr>
+      <w:rPr>
+        <w:rFonts w:ascii="Courier New" w:hAnsi="Courier New" w:cs="Courier New" w:hint="default"/>
+      </w:rPr>
+    </w:lvl>
+    <w:lvl w:ilvl="2" w:tplc="04070005" w:tentative="1">
+      <w:start w:val="1"/>
+      <w:numFmt w:val="bullet"/>
+      <w:lvlText w:val=""/>
+      <w:lvlJc w:val="left"/>
+      <w:pPr>
+        <w:ind w:left="2160" w:hanging="360"/>
+      </w:pPr>
+      <w:rPr>
+        <w:rFonts w:ascii="Wingdings" w:hAnsi="Wingdings" w:hint="default"/>
+      </w:rPr>
+    </w:lvl>
+    <w:lvl w:ilvl="3" w:tplc="04070001" w:tentative="1">
+      <w:start w:val="1"/>
+      <w:numFmt w:val="bullet"/>
+      <w:lvlText w:val=""/>
+      <w:lvlJc w:val="left"/>
+      <w:pPr>
+        <w:ind w:left="2880" w:hanging="360"/>
+      </w:pPr>
+      <w:rPr>
+        <w:rFonts w:ascii="Symbol" w:hAnsi="Symbol" w:hint="default"/>
+      </w:rPr>
+    </w:lvl>
+    <w:lvl w:ilvl="4" w:tplc="04070003" w:tentative="1">
+      <w:start w:val="1"/>
+      <w:numFmt w:val="bullet"/>
+      <w:lvlText w:val="o"/>
+      <w:lvlJc w:val="left"/>
+      <w:pPr>
+        <w:ind w:left="3600" w:hanging="360"/>
+      </w:pPr>
+      <w:rPr>
+        <w:rFonts w:ascii="Courier New" w:hAnsi="Courier New" w:cs="Courier New" w:hint="default"/>
+      </w:rPr>
+    </w:lvl>
+    <w:lvl w:ilvl="5" w:tplc="04070005" w:tentative="1">
+      <w:start w:val="1"/>
+      <w:numFmt w:val="bullet"/>
+      <w:lvlText w:val=""/>
+      <w:lvlJc w:val="left"/>
+      <w:pPr>
+        <w:ind w:left="4320" w:hanging="360"/>
+      </w:pPr>
+      <w:rPr>
+        <w:rFonts w:ascii="Wingdings" w:hAnsi="Wingdings" w:hint="default"/>
+      </w:rPr>
+    </w:lvl>
+    <w:lvl w:ilvl="6" w:tplc="04070001" w:tentative="1">
+      <w:start w:val="1"/>
+      <w:numFmt w:val="bullet"/>
+      <w:lvlText w:val=""/>
+      <w:lvlJc w:val="left"/>
+      <w:pPr>
+        <w:ind w:left="5040" w:hanging="360"/>
+      </w:pPr>
+      <w:rPr>
+        <w:rFonts w:ascii="Symbol" w:hAnsi="Symbol" w:hint="default"/>
+      </w:rPr>
+    </w:lvl>
+    <w:lvl w:ilvl="7" w:tplc="04070003" w:tentative="1">
+      <w:start w:val="1"/>
+      <w:numFmt w:val="bullet"/>
+      <w:lvlText w:val="o"/>
+      <w:lvlJc w:val="left"/>
+      <w:pPr>
+        <w:ind w:left="5760" w:hanging="360"/>
+      </w:pPr>
+      <w:rPr>
+        <w:rFonts w:ascii="Courier New" w:hAnsi="Courier New" w:cs="Courier New" w:hint="default"/>
+      </w:rPr>
+    </w:lvl>
+    <w:lvl w:ilvl="8" w:tplc="04070005" w:tentative="1">
+      <w:start w:val="1"/>
+      <w:numFmt w:val="bullet"/>
+      <w:lvlText w:val=""/>
+      <w:lvlJc w:val="left"/>
+      <w:pPr>
+        <w:ind w:left="6480" w:hanging="360"/>
+      </w:pPr>
+      <w:rPr>
+        <w:rFonts w:ascii="Wingdings" w:hAnsi="Wingdings" w:hint="default"/>
+      </w:rPr>
+    </w:lvl>
+  </w:abstractNum>
+  <w:abstractNum w:abstractNumId="6" w15:restartNumberingAfterBreak="0">
+    <w:nsid w:val="3B4A4F57"/>
+    <w:multiLevelType w:val="hybridMultilevel"/>
+    <w:tmpl w:val="130E4336"/>
+    <w:lvl w:ilvl="0" w:tplc="04070001">
+      <w:start w:val="1"/>
+      <w:numFmt w:val="bullet"/>
+      <w:lvlText w:val=""/>
+      <w:lvlJc w:val="left"/>
+      <w:pPr>
+        <w:ind w:left="360" w:hanging="360"/>
+      </w:pPr>
+      <w:rPr>
+        <w:rFonts w:ascii="Symbol" w:hAnsi="Symbol" w:hint="default"/>
+      </w:rPr>
+    </w:lvl>
+    <w:lvl w:ilvl="1" w:tplc="04070003" w:tentative="1">
+      <w:start w:val="1"/>
+      <w:numFmt w:val="bullet"/>
+      <w:lvlText w:val="o"/>
+      <w:lvlJc w:val="left"/>
+      <w:pPr>
+        <w:ind w:left="1080" w:hanging="360"/>
+      </w:pPr>
+      <w:rPr>
+        <w:rFonts w:ascii="Courier New" w:hAnsi="Courier New" w:cs="Courier New" w:hint="default"/>
+      </w:rPr>
+    </w:lvl>
+    <w:lvl w:ilvl="2" w:tplc="04070005" w:tentative="1">
+      <w:start w:val="1"/>
+      <w:numFmt w:val="bullet"/>
+      <w:lvlText w:val=""/>
+      <w:lvlJc w:val="left"/>
+      <w:pPr>
+        <w:ind w:left="1800" w:hanging="360"/>
+      </w:pPr>
+      <w:rPr>
+        <w:rFonts w:ascii="Wingdings" w:hAnsi="Wingdings" w:hint="default"/>
+      </w:rPr>
+    </w:lvl>
+    <w:lvl w:ilvl="3" w:tplc="04070001" w:tentative="1">
+      <w:start w:val="1"/>
+      <w:numFmt w:val="bullet"/>
+      <w:lvlText w:val=""/>
+      <w:lvlJc w:val="left"/>
+      <w:pPr>
+        <w:ind w:left="2520" w:hanging="360"/>
+      </w:pPr>
+      <w:rPr>
+        <w:rFonts w:ascii="Symbol" w:hAnsi="Symbol" w:hint="default"/>
+      </w:rPr>
+    </w:lvl>
+    <w:lvl w:ilvl="4" w:tplc="04070003" w:tentative="1">
+      <w:start w:val="1"/>
+      <w:numFmt w:val="bullet"/>
+      <w:lvlText w:val="o"/>
+      <w:lvlJc w:val="left"/>
+      <w:pPr>
+        <w:ind w:left="3240" w:hanging="360"/>
+      </w:pPr>
+      <w:rPr>
+        <w:rFonts w:ascii="Courier New" w:hAnsi="Courier New" w:cs="Courier New" w:hint="default"/>
+      </w:rPr>
+    </w:lvl>
+    <w:lvl w:ilvl="5" w:tplc="04070005" w:tentative="1">
+      <w:start w:val="1"/>
+      <w:numFmt w:val="bullet"/>
+      <w:lvlText w:val=""/>
+      <w:lvlJc w:val="left"/>
+      <w:pPr>
+        <w:ind w:left="3960" w:hanging="360"/>
+      </w:pPr>
+      <w:rPr>
+        <w:rFonts w:ascii="Wingdings" w:hAnsi="Wingdings" w:hint="default"/>
+      </w:rPr>
+    </w:lvl>
+    <w:lvl w:ilvl="6" w:tplc="04070001" w:tentative="1">
+      <w:start w:val="1"/>
+      <w:numFmt w:val="bullet"/>
+      <w:lvlText w:val=""/>
+      <w:lvlJc w:val="left"/>
+      <w:pPr>
+        <w:ind w:left="4680" w:hanging="360"/>
+      </w:pPr>
+      <w:rPr>
+        <w:rFonts w:ascii="Symbol" w:hAnsi="Symbol" w:hint="default"/>
+      </w:rPr>
+    </w:lvl>
+    <w:lvl w:ilvl="7" w:tplc="04070003" w:tentative="1">
+      <w:start w:val="1"/>
+      <w:numFmt w:val="bullet"/>
+      <w:lvlText w:val="o"/>
+      <w:lvlJc w:val="left"/>
+      <w:pPr>
+        <w:ind w:left="5400" w:hanging="360"/>
+      </w:pPr>
+      <w:rPr>
+        <w:rFonts w:ascii="Courier New" w:hAnsi="Courier New" w:cs="Courier New" w:hint="default"/>
+      </w:rPr>
+    </w:lvl>
+    <w:lvl w:ilvl="8" w:tplc="04070005" w:tentative="1">
+      <w:start w:val="1"/>
+      <w:numFmt w:val="bullet"/>
+      <w:lvlText w:val=""/>
+      <w:lvlJc w:val="left"/>
+      <w:pPr>
+        <w:ind w:left="6120" w:hanging="360"/>
+      </w:pPr>
+      <w:rPr>
+        <w:rFonts w:ascii="Wingdings" w:hAnsi="Wingdings" w:hint="default"/>
+      </w:rPr>
+    </w:lvl>
+  </w:abstractNum>
+  <w:abstractNum w:abstractNumId="7" w15:restartNumberingAfterBreak="0">
+    <w:nsid w:val="4E537D08"/>
+    <w:multiLevelType w:val="hybridMultilevel"/>
+    <w:tmpl w:val="EB6E9B0A"/>
+    <w:lvl w:ilvl="0" w:tplc="04070001">
+      <w:start w:val="1"/>
+      <w:numFmt w:val="bullet"/>
+      <w:lvlText w:val=""/>
+      <w:lvlJc w:val="left"/>
+      <w:pPr>
+        <w:ind w:left="720" w:hanging="360"/>
+      </w:pPr>
+      <w:rPr>
+        <w:rFonts w:ascii="Symbol" w:hAnsi="Symbol" w:hint="default"/>
+      </w:rPr>
+    </w:lvl>
+    <w:lvl w:ilvl="1" w:tplc="04070003" w:tentative="1">
+      <w:start w:val="1"/>
+      <w:numFmt w:val="bullet"/>
+      <w:lvlText w:val="o"/>
+      <w:lvlJc w:val="left"/>
+      <w:pPr>
+        <w:ind w:left="1440" w:hanging="360"/>
+      </w:pPr>
+      <w:rPr>
+        <w:rFonts w:ascii="Courier New" w:hAnsi="Courier New" w:cs="Courier New" w:hint="default"/>
+      </w:rPr>
+    </w:lvl>
+    <w:lvl w:ilvl="2" w:tplc="04070005" w:tentative="1">
+      <w:start w:val="1"/>
+      <w:numFmt w:val="bullet"/>
+      <w:lvlText w:val=""/>
+      <w:lvlJc w:val="left"/>
+      <w:pPr>
+        <w:ind w:left="2160" w:hanging="360"/>
+      </w:pPr>
+      <w:rPr>
+        <w:rFonts w:ascii="Wingdings" w:hAnsi="Wingdings" w:hint="default"/>
+      </w:rPr>
+    </w:lvl>
+    <w:lvl w:ilvl="3" w:tplc="04070001" w:tentative="1">
+      <w:start w:val="1"/>
+      <w:numFmt w:val="bullet"/>
+      <w:lvlText w:val=""/>
+      <w:lvlJc w:val="left"/>
+      <w:pPr>
+        <w:ind w:left="2880" w:hanging="360"/>
+      </w:pPr>
+      <w:rPr>
+        <w:rFonts w:ascii="Symbol" w:hAnsi="Symbol" w:hint="default"/>
+      </w:rPr>
+    </w:lvl>
+    <w:lvl w:ilvl="4" w:tplc="04070003" w:tentative="1">
+      <w:start w:val="1"/>
+      <w:numFmt w:val="bullet"/>
+      <w:lvlText w:val="o"/>
+      <w:lvlJc w:val="left"/>
+      <w:pPr>
+        <w:ind w:left="3600" w:hanging="360"/>
+      </w:pPr>
+      <w:rPr>
+        <w:rFonts w:ascii="Courier New" w:hAnsi="Courier New" w:cs="Courier New" w:hint="default"/>
+      </w:rPr>
+    </w:lvl>
+    <w:lvl w:ilvl="5" w:tplc="04070005" w:tentative="1">
+      <w:start w:val="1"/>
+      <w:numFmt w:val="bullet"/>
+      <w:lvlText w:val=""/>
+      <w:lvlJc w:val="left"/>
+      <w:pPr>
+        <w:ind w:left="4320" w:hanging="360"/>
+      </w:pPr>
+      <w:rPr>
+        <w:rFonts w:ascii="Wingdings" w:hAnsi="Wingdings" w:hint="default"/>
+      </w:rPr>
+    </w:lvl>
+    <w:lvl w:ilvl="6" w:tplc="04070001" w:tentative="1">
+      <w:start w:val="1"/>
+      <w:numFmt w:val="bullet"/>
+      <w:lvlText w:val=""/>
+      <w:lvlJc w:val="left"/>
+      <w:pPr>
+        <w:ind w:left="5040" w:hanging="360"/>
+      </w:pPr>
+      <w:rPr>
+        <w:rFonts w:ascii="Symbol" w:hAnsi="Symbol" w:hint="default"/>
+      </w:rPr>
+    </w:lvl>
+    <w:lvl w:ilvl="7" w:tplc="04070003" w:tentative="1">
+      <w:start w:val="1"/>
+      <w:numFmt w:val="bullet"/>
+      <w:lvlText w:val="o"/>
+      <w:lvlJc w:val="left"/>
+      <w:pPr>
+        <w:ind w:left="5760" w:hanging="360"/>
+      </w:pPr>
+      <w:rPr>
+        <w:rFonts w:ascii="Courier New" w:hAnsi="Courier New" w:cs="Courier New" w:hint="default"/>
+      </w:rPr>
+    </w:lvl>
+    <w:lvl w:ilvl="8" w:tplc="04070005" w:tentative="1">
+      <w:start w:val="1"/>
+      <w:numFmt w:val="bullet"/>
+      <w:lvlText w:val=""/>
+      <w:lvlJc w:val="left"/>
+      <w:pPr>
+        <w:ind w:left="6480" w:hanging="360"/>
+      </w:pPr>
+      <w:rPr>
+        <w:rFonts w:ascii="Wingdings" w:hAnsi="Wingdings" w:hint="default"/>
+      </w:rPr>
+    </w:lvl>
+  </w:abstractNum>
+  <w:abstractNum w:abstractNumId="8" w15:restartNumberingAfterBreak="0">
+    <w:nsid w:val="73D92AA3"/>
+    <w:multiLevelType w:val="hybridMultilevel"/>
+    <w:tmpl w:val="E0442C96"/>
+    <w:lvl w:ilvl="0" w:tplc="04070001">
+      <w:start w:val="1"/>
+      <w:numFmt w:val="bullet"/>
+      <w:lvlText w:val=""/>
+      <w:lvlJc w:val="left"/>
+      <w:pPr>
+        <w:ind w:left="720" w:hanging="360"/>
+      </w:pPr>
+      <w:rPr>
+        <w:rFonts w:ascii="Symbol" w:hAnsi="Symbol" w:hint="default"/>
+      </w:rPr>
+    </w:lvl>
+    <w:lvl w:ilvl="1" w:tplc="04070003" w:tentative="1">
+      <w:start w:val="1"/>
+      <w:numFmt w:val="bullet"/>
+      <w:lvlText w:val="o"/>
+      <w:lvlJc w:val="left"/>
+      <w:pPr>
+        <w:ind w:left="1440" w:hanging="360"/>
+      </w:pPr>
+      <w:rPr>
+        <w:rFonts w:ascii="Courier New" w:hAnsi="Courier New" w:cs="Courier New" w:hint="default"/>
+      </w:rPr>
+    </w:lvl>
+    <w:lvl w:ilvl="2" w:tplc="04070005" w:tentative="1">
+      <w:start w:val="1"/>
+      <w:numFmt w:val="bullet"/>
+      <w:lvlText w:val=""/>
+      <w:lvlJc w:val="left"/>
+      <w:pPr>
+        <w:ind w:left="2160" w:hanging="360"/>
+      </w:pPr>
+      <w:rPr>
+        <w:rFonts w:ascii="Wingdings" w:hAnsi="Wingdings" w:hint="default"/>
+      </w:rPr>
+    </w:lvl>
+    <w:lvl w:ilvl="3" w:tplc="04070001" w:tentative="1">
+      <w:start w:val="1"/>
+      <w:numFmt w:val="bullet"/>
+      <w:lvlText w:val=""/>
+      <w:lvlJc w:val="left"/>
+      <w:pPr>
+        <w:ind w:left="2880" w:hanging="360"/>
+      </w:pPr>
+      <w:rPr>
+        <w:rFonts w:ascii="Symbol" w:hAnsi="Symbol" w:hint="default"/>
+      </w:rPr>
+    </w:lvl>
+    <w:lvl w:ilvl="4" w:tplc="04070003" w:tentative="1">
+      <w:start w:val="1"/>
+      <w:numFmt w:val="bullet"/>
+      <w:lvlText w:val="o"/>
+      <w:lvlJc w:val="left"/>
+      <w:pPr>
+        <w:ind w:left="3600" w:hanging="360"/>
+      </w:pPr>
+      <w:rPr>
+        <w:rFonts w:ascii="Courier New" w:hAnsi="Courier New" w:cs="Courier New" w:hint="default"/>
+      </w:rPr>
+    </w:lvl>
+    <w:lvl w:ilvl="5" w:tplc="04070005" w:tentative="1">
+      <w:start w:val="1"/>
+      <w:numFmt w:val="bullet"/>
+      <w:lvlText w:val=""/>
+      <w:lvlJc w:val="left"/>
+      <w:pPr>
+        <w:ind w:left="4320" w:hanging="360"/>
+      </w:pPr>
+      <w:rPr>
+        <w:rFonts w:ascii="Wingdings" w:hAnsi="Wingdings" w:hint="default"/>
+      </w:rPr>
+    </w:lvl>
+    <w:lvl w:ilvl="6" w:tplc="04070001" w:tentative="1">
+      <w:start w:val="1"/>
+      <w:numFmt w:val="bullet"/>
+      <w:lvlText w:val=""/>
+      <w:lvlJc w:val="left"/>
+      <w:pPr>
+        <w:ind w:left="5040" w:hanging="360"/>
+      </w:pPr>
+      <w:rPr>
+        <w:rFonts w:ascii="Symbol" w:hAnsi="Symbol" w:hint="default"/>
+      </w:rPr>
+    </w:lvl>
+    <w:lvl w:ilvl="7" w:tplc="04070003" w:tentative="1">
+      <w:start w:val="1"/>
+      <w:numFmt w:val="bullet"/>
+      <w:lvlText w:val="o"/>
+      <w:lvlJc w:val="left"/>
+      <w:pPr>
+        <w:ind w:left="5760" w:hanging="360"/>
+      </w:pPr>
+      <w:rPr>
+        <w:rFonts w:ascii="Courier New" w:hAnsi="Courier New" w:cs="Courier New" w:hint="default"/>
+      </w:rPr>
+    </w:lvl>
+    <w:lvl w:ilvl="8" w:tplc="04070005" w:tentative="1">
+      <w:start w:val="1"/>
+      <w:numFmt w:val="bullet"/>
+      <w:lvlText w:val=""/>
+      <w:lvlJc w:val="left"/>
+      <w:pPr>
+        <w:ind w:left="6480" w:hanging="360"/>
+      </w:pPr>
+      <w:rPr>
+        <w:rFonts w:ascii="Wingdings" w:hAnsi="Wingdings" w:hint="default"/>
+      </w:rPr>
+    </w:lvl>
+  </w:abstractNum>
+  <w:abstractNum w:abstractNumId="9" w15:restartNumberingAfterBreak="0">
+    <w:nsid w:val="766850BF"/>
+    <w:multiLevelType w:val="hybridMultilevel"/>
+    <w:tmpl w:val="CA3CF5FE"/>
+    <w:lvl w:ilvl="0" w:tplc="04070001">
+      <w:start w:val="1"/>
+      <w:numFmt w:val="bullet"/>
+      <w:lvlText w:val=""/>
+      <w:lvlJc w:val="left"/>
+      <w:pPr>
+        <w:ind w:left="720" w:hanging="360"/>
+      </w:pPr>
+      <w:rPr>
+        <w:rFonts w:ascii="Symbol" w:hAnsi="Symbol" w:hint="default"/>
+      </w:rPr>
+    </w:lvl>
+    <w:lvl w:ilvl="1" w:tplc="04070003" w:tentative="1">
+      <w:start w:val="1"/>
+      <w:numFmt w:val="bullet"/>
+      <w:lvlText w:val="o"/>
+      <w:lvlJc w:val="left"/>
+      <w:pPr>
+        <w:ind w:left="1440" w:hanging="360"/>
+      </w:pPr>
+      <w:rPr>
+        <w:rFonts w:ascii="Courier New" w:hAnsi="Courier New" w:cs="Courier New" w:hint="default"/>
+      </w:rPr>
+    </w:lvl>
+    <w:lvl w:ilvl="2" w:tplc="04070005" w:tentative="1">
+      <w:start w:val="1"/>
+      <w:numFmt w:val="bullet"/>
+      <w:lvlText w:val=""/>
+      <w:lvlJc w:val="left"/>
+      <w:pPr>
+        <w:ind w:left="2160" w:hanging="360"/>
+      </w:pPr>
+      <w:rPr>
+        <w:rFonts w:ascii="Wingdings" w:hAnsi="Wingdings" w:hint="default"/>
+      </w:rPr>
+    </w:lvl>
+    <w:lvl w:ilvl="3" w:tplc="04070001" w:tentative="1">
+      <w:start w:val="1"/>
+      <w:numFmt w:val="bullet"/>
+      <w:lvlText w:val=""/>
+      <w:lvlJc w:val="left"/>
+      <w:pPr>
+        <w:ind w:left="2880" w:hanging="360"/>
+      </w:pPr>
+      <w:rPr>
+        <w:rFonts w:ascii="Symbol" w:hAnsi="Symbol" w:hint="default"/>
+      </w:rPr>
+    </w:lvl>
+    <w:lvl w:ilvl="4" w:tplc="04070003" w:tentative="1">
+      <w:start w:val="1"/>
+      <w:numFmt w:val="bullet"/>
+      <w:lvlText w:val="o"/>
+      <w:lvlJc w:val="left"/>
+      <w:pPr>
+        <w:ind w:left="3600" w:hanging="360"/>
+      </w:pPr>
+      <w:rPr>
+        <w:rFonts w:ascii="Courier New" w:hAnsi="Courier New" w:cs="Courier New" w:hint="default"/>
+      </w:rPr>
+    </w:lvl>
+    <w:lvl w:ilvl="5" w:tplc="04070005" w:tentative="1">
+      <w:start w:val="1"/>
+      <w:numFmt w:val="bullet"/>
+      <w:lvlText w:val=""/>
+      <w:lvlJc w:val="left"/>
+      <w:pPr>
+        <w:ind w:left="4320" w:hanging="360"/>
+      </w:pPr>
+      <w:rPr>
+        <w:rFonts w:ascii="Wingdings" w:hAnsi="Wingdings" w:hint="default"/>
+      </w:rPr>
+    </w:lvl>
+    <w:lvl w:ilvl="6" w:tplc="04070001" w:tentative="1">
+      <w:start w:val="1"/>
+      <w:numFmt w:val="bullet"/>
+      <w:lvlText w:val=""/>
+      <w:lvlJc w:val="left"/>
+      <w:pPr>
+        <w:ind w:left="5040" w:hanging="360"/>
+      </w:pPr>
+      <w:rPr>
+        <w:rFonts w:ascii="Symbol" w:hAnsi="Symbol" w:hint="default"/>
+      </w:rPr>
+    </w:lvl>
+    <w:lvl w:ilvl="7" w:tplc="04070003" w:tentative="1">
+      <w:start w:val="1"/>
+      <w:numFmt w:val="bullet"/>
+      <w:lvlText w:val="o"/>
+      <w:lvlJc w:val="left"/>
+      <w:pPr>
+        <w:ind w:left="5760" w:hanging="360"/>
+      </w:pPr>
+      <w:rPr>
+        <w:rFonts w:ascii="Courier New" w:hAnsi="Courier New" w:cs="Courier New" w:hint="default"/>
+      </w:rPr>
+    </w:lvl>
+    <w:lvl w:ilvl="8" w:tplc="04070005" w:tentative="1">
+      <w:start w:val="1"/>
+      <w:numFmt w:val="bullet"/>
+      <w:lvlText w:val=""/>
+      <w:lvlJc w:val="left"/>
+      <w:pPr>
+        <w:ind w:left="6480" w:hanging="360"/>
+      </w:pPr>
+      <w:rPr>
+        <w:rFonts w:ascii="Wingdings" w:hAnsi="Wingdings" w:hint="default"/>
+      </w:rPr>
+    </w:lvl>
+  </w:abstractNum>
+  <w:abstractNum w:abstractNumId="10" w15:restartNumberingAfterBreak="0">
+    <w:nsid w:val="76C23EE0"/>
+    <w:multiLevelType w:val="hybridMultilevel"/>
+    <w:tmpl w:val="A768D93E"/>
+    <w:lvl w:ilvl="0" w:tplc="04070001">
+      <w:start w:val="1"/>
+      <w:numFmt w:val="bullet"/>
+      <w:lvlText w:val=""/>
+      <w:lvlJc w:val="left"/>
+      <w:pPr>
+        <w:ind w:left="720" w:hanging="360"/>
+      </w:pPr>
+      <w:rPr>
+        <w:rFonts w:ascii="Symbol" w:hAnsi="Symbol" w:hint="default"/>
+      </w:rPr>
+    </w:lvl>
+    <w:lvl w:ilvl="1" w:tplc="04070003" w:tentative="1">
+      <w:start w:val="1"/>
+      <w:numFmt w:val="bullet"/>
+      <w:lvlText w:val="o"/>
+      <w:lvlJc w:val="left"/>
+      <w:pPr>
+        <w:ind w:left="1440" w:hanging="360"/>
+      </w:pPr>
+      <w:rPr>
+        <w:rFonts w:ascii="Courier New" w:hAnsi="Courier New" w:cs="Courier New" w:hint="default"/>
+      </w:rPr>
+    </w:lvl>
+    <w:lvl w:ilvl="2" w:tplc="04070005" w:tentative="1">
+      <w:start w:val="1"/>
+      <w:numFmt w:val="bullet"/>
+      <w:lvlText w:val=""/>
+      <w:lvlJc w:val="left"/>
+      <w:pPr>
+        <w:ind w:left="2160" w:hanging="360"/>
+      </w:pPr>
+      <w:rPr>
+        <w:rFonts w:ascii="Wingdings" w:hAnsi="Wingdings" w:hint="default"/>
+      </w:rPr>
+    </w:lvl>
+    <w:lvl w:ilvl="3" w:tplc="04070001" w:tentative="1">
+      <w:start w:val="1"/>
+      <w:numFmt w:val="bullet"/>
+      <w:lvlText w:val=""/>
+      <w:lvlJc w:val="left"/>
+      <w:pPr>
+        <w:ind w:left="2880" w:hanging="360"/>
+      </w:pPr>
+      <w:rPr>
+        <w:rFonts w:ascii="Symbol" w:hAnsi="Symbol" w:hint="default"/>
+      </w:rPr>
+    </w:lvl>
+    <w:lvl w:ilvl="4" w:tplc="04070003" w:tentative="1">
+      <w:start w:val="1"/>
+      <w:numFmt w:val="bullet"/>
+      <w:lvlText w:val="o"/>
+      <w:lvlJc w:val="left"/>
+      <w:pPr>
+        <w:ind w:left="3600" w:hanging="360"/>
+      </w:pPr>
+      <w:rPr>
+        <w:rFonts w:ascii="Courier New" w:hAnsi="Courier New" w:cs="Courier New" w:hint="default"/>
+      </w:rPr>
+    </w:lvl>
+    <w:lvl w:ilvl="5" w:tplc="04070005" w:tentative="1">
+      <w:start w:val="1"/>
+      <w:numFmt w:val="bullet"/>
+      <w:lvlText w:val=""/>
+      <w:lvlJc w:val="left"/>
+      <w:pPr>
+        <w:ind w:left="4320" w:hanging="360"/>
+      </w:pPr>
+      <w:rPr>
+        <w:rFonts w:ascii="Wingdings" w:hAnsi="Wingdings" w:hint="default"/>
+      </w:rPr>
+    </w:lvl>
+    <w:lvl w:ilvl="6" w:tplc="04070001" w:tentative="1">
+      <w:start w:val="1"/>
+      <w:numFmt w:val="bullet"/>
+      <w:lvlText w:val=""/>
+      <w:lvlJc w:val="left"/>
+      <w:pPr>
+        <w:ind w:left="5040" w:hanging="360"/>
+      </w:pPr>
+      <w:rPr>
+        <w:rFonts w:ascii="Symbol" w:hAnsi="Symbol" w:hint="default"/>
+      </w:rPr>
+    </w:lvl>
+    <w:lvl w:ilvl="7" w:tplc="04070003" w:tentative="1">
+      <w:start w:val="1"/>
+      <w:numFmt w:val="bullet"/>
+      <w:lvlText w:val="o"/>
+      <w:lvlJc w:val="left"/>
+      <w:pPr>
+        <w:ind w:left="5760" w:hanging="360"/>
+      </w:pPr>
+      <w:rPr>
+        <w:rFonts w:ascii="Courier New" w:hAnsi="Courier New" w:cs="Courier New" w:hint="default"/>
+      </w:rPr>
+    </w:lvl>
+    <w:lvl w:ilvl="8" w:tplc="04070005" w:tentative="1">
+      <w:start w:val="1"/>
+      <w:numFmt w:val="bullet"/>
+      <w:lvlText w:val=""/>
+      <w:lvlJc w:val="left"/>
+      <w:pPr>
+        <w:ind w:left="6480" w:hanging="360"/>
+      </w:pPr>
+      <w:rPr>
+        <w:rFonts w:ascii="Wingdings" w:hAnsi="Wingdings" w:hint="default"/>
+      </w:rPr>
+    </w:lvl>
+  </w:abstractNum>
   <w:num w:numId="1" w16cid:durableId="741567603">
+    <w:abstractNumId w:val="4"/>
+  </w:num>
+  <w:num w:numId="2" w16cid:durableId="1085809915">
+    <w:abstractNumId w:val="10"/>
+  </w:num>
+  <w:num w:numId="3" w16cid:durableId="2082554565">
+    <w:abstractNumId w:val="6"/>
+  </w:num>
+  <w:num w:numId="4" w16cid:durableId="1948659709">
+    <w:abstractNumId w:val="3"/>
+  </w:num>
+  <w:num w:numId="5" w16cid:durableId="1352759711">
     <w:abstractNumId w:val="0"/>
+  </w:num>
+  <w:num w:numId="6" w16cid:durableId="1648975099">
+    <w:abstractNumId w:val="7"/>
+  </w:num>
+  <w:num w:numId="7" w16cid:durableId="809638042">
+    <w:abstractNumId w:val="8"/>
+  </w:num>
+  <w:num w:numId="8" w16cid:durableId="2052882149">
+    <w:abstractNumId w:val="9"/>
+  </w:num>
+  <w:num w:numId="9" w16cid:durableId="1348559589">
+    <w:abstractNumId w:val="2"/>
+  </w:num>
+  <w:num w:numId="10" w16cid:durableId="101069163">
+    <w:abstractNumId w:val="1"/>
+  </w:num>
+  <w:num w:numId="11" w16cid:durableId="1671713298">
+    <w:abstractNumId w:val="5"/>
   </w:num>
 </w:numbering>
 </file>
@@ -2013,6 +3481,7 @@
   <w:style w:type="character" w:default="1" w:styleId="Absatz-Standardschriftart">
     <w:name w:val="Default Paragraph Font"/>
     <w:uiPriority w:val="1"/>
+    <w:semiHidden/>
     <w:unhideWhenUsed/>
   </w:style>
   <w:style w:type="table" w:default="1" w:styleId="NormaleTabelle">

</xml_diff>